<commit_message>
added header to template
</commit_message>
<xml_diff>
--- a/custom-reference-doc.docx
+++ b/custom-reference-doc.docx
@@ -6,32 +6,60 @@
       <w:pPr>
         <w:pStyle w:val="Title"/>
       </w:pPr>
-      <w:r>
-        <w:t xml:space="preserve"> Title </w:t>
-      </w:r>
-    </w:p>
-    <w:p>
-      <w:pPr>
-        <w:pStyle w:val="Subtitle"/>
-      </w:pPr>
-      <w:r>
-        <w:t xml:space="preserve"> Subtitle </w:t>
-      </w:r>
-    </w:p>
-    <w:p>
-      <w:pPr>
-        <w:pStyle w:val="Author"/>
-      </w:pPr>
-      <w:r>
-        <w:t xml:space="preserve"> Author </w:t>
-      </w:r>
-    </w:p>
-    <w:p>
-      <w:pPr>
-        <w:pStyle w:val="Date"/>
-      </w:pPr>
-      <w:r>
-        <w:t xml:space="preserve"> Date </w:t>
+      <w:sdt>
+        <w:sdtPr>
+          <w:alias w:val="Title"/>
+          <w:tag w:val=""/>
+          <w:id w:val="1894461395"/>
+          <w:placeholder>
+            <w:docPart w:val="B8FAB9A01F724A93BB07AB954E40D92C"/>
+          </w:placeholder>
+          <w:dataBinding w:prefixMappings="xmlns:ns0='http://purl.org/dc/elements/1.1/' xmlns:ns1='http://schemas.openxmlformats.org/package/2006/metadata/core-properties' " w:xpath="/ns1:coreProperties[1]/ns0:title[1]" w:storeItemID="{6C3C8BC8-F283-45AE-878A-BAB7291924A1}"/>
+          <w:text/>
+        </w:sdtPr>
+        <w:sdtContent>
+          <w:r>
+            <w:t>Title</w:t>
+          </w:r>
+        </w:sdtContent>
+      </w:sdt>
+    </w:p>
+    <w:sdt>
+      <w:sdtPr>
+        <w:alias w:val="Subject"/>
+        <w:tag w:val=""/>
+        <w:id w:val="1062981621"/>
+        <w:placeholder>
+          <w:docPart w:val="B8C77F49D87C4C8283E07522D130A3AD"/>
+        </w:placeholder>
+        <w:dataBinding w:prefixMappings="xmlns:ns0='http://purl.org/dc/elements/1.1/' xmlns:ns1='http://schemas.openxmlformats.org/package/2006/metadata/core-properties' " w:xpath="/ns1:coreProperties[1]/ns0:subject[1]" w:storeItemID="{6C3C8BC8-F283-45AE-878A-BAB7291924A1}"/>
+        <w:text/>
+      </w:sdtPr>
+      <w:sdtContent>
+        <w:p>
+          <w:pPr>
+            <w:pStyle w:val="Subtitle"/>
+          </w:pPr>
+          <w:r>
+            <w:t>Subtitle</w:t>
+          </w:r>
+        </w:p>
+      </w:sdtContent>
+    </w:sdt>
+    <w:p>
+      <w:pPr>
+        <w:pStyle w:val="Style1"/>
+      </w:pPr>
+      <w:r>
+        <w:t xml:space="preserve">Author </w:t>
+      </w:r>
+    </w:p>
+    <w:p>
+      <w:pPr>
+        <w:pStyle w:val="Style2"/>
+      </w:pPr>
+      <w:r>
+        <w:t xml:space="preserve">Date </w:t>
       </w:r>
     </w:p>
     <w:p>
@@ -156,7 +184,7 @@
       <w:r>
         <w:t xml:space="preserve"> .    </w:t>
       </w:r>
-      <w:hyperlink r:id="rId7">
+      <w:hyperlink r:id="rId8">
         <w:r>
           <w:rPr>
             <w:rStyle w:val="Hyperlink"/>
@@ -273,22 +301,6 @@
         <w:pStyle w:val="DefinitionTerm"/>
       </w:pPr>
       <w:r>
-        <w:t xml:space="preserve"> DefinitionTerm </w:t>
-      </w:r>
-    </w:p>
-    <w:p>
-      <w:pPr>
-        <w:pStyle w:val="Definition"/>
-      </w:pPr>
-      <w:r>
-        <w:t xml:space="preserve"> Definition </w:t>
-      </w:r>
-    </w:p>
-    <w:p>
-      <w:pPr>
-        <w:pStyle w:val="DefinitionTerm"/>
-      </w:pPr>
-      <w:r>
         <w:lastRenderedPageBreak/>
         <w:t xml:space="preserve"> DefinitionTerm </w:t>
       </w:r>
@@ -301,10 +313,29 @@
         <w:t xml:space="preserve"> Definition </w:t>
       </w:r>
     </w:p>
+    <w:p>
+      <w:pPr>
+        <w:pStyle w:val="DefinitionTerm"/>
+      </w:pPr>
+      <w:r>
+        <w:t xml:space="preserve"> DefinitionTerm </w:t>
+      </w:r>
+    </w:p>
+    <w:p>
+      <w:pPr>
+        <w:pStyle w:val="Definition"/>
+      </w:pPr>
+      <w:r>
+        <w:t xml:space="preserve"> Definition </w:t>
+      </w:r>
+    </w:p>
     <w:sectPr>
+      <w:headerReference w:type="first" r:id="rId9"/>
       <w:pgSz w:w="12240" w:h="15840"/>
       <w:pgMar w:top="1440" w:right="1440" w:bottom="1440" w:left="1440" w:header="720" w:footer="720" w:gutter="0"/>
       <w:cols w:space="720"/>
+      <w:titlePg/>
+      <w:docGrid w:linePitch="326"/>
     </w:sectPr>
   </w:body>
 </w:document>
@@ -368,6 +399,112 @@
     </w:p>
   </w:footnote>
 </w:footnotes>
+</file>
+
+<file path=word/header1.xml><?xml version="1.0" encoding="utf-8"?>
+<w:hdr xmlns:wpc="http://schemas.microsoft.com/office/word/2010/wordprocessingCanvas" xmlns:cx="http://schemas.microsoft.com/office/drawing/2014/chartex" xmlns:cx1="http://schemas.microsoft.com/office/drawing/2015/9/8/chartex" xmlns:cx2="http://schemas.microsoft.com/office/drawing/2015/10/21/chartex" xmlns:cx3="http://schemas.microsoft.com/office/drawing/2016/5/9/chartex" xmlns:cx4="http://schemas.microsoft.com/office/drawing/2016/5/10/chartex" xmlns:cx5="http://schemas.microsoft.com/office/drawing/2016/5/11/chartex" xmlns:cx6="http://schemas.microsoft.com/office/drawing/2016/5/12/chartex" xmlns:cx7="http://schemas.microsoft.com/office/drawing/2016/5/13/chartex" xmlns:cx8="http://schemas.microsoft.com/office/drawing/2016/5/14/chartex" xmlns:mc="http://schemas.openxmlformats.org/markup-compatibility/2006" xmlns:aink="http://schemas.microsoft.com/office/drawing/2016/ink" xmlns:am3d="http://schemas.microsoft.com/office/drawing/2017/model3d" xmlns:o="urn:schemas-microsoft-com:office:office" xmlns:oel="http://schemas.microsoft.com/office/2019/extlst" xmlns:r="http://schemas.openxmlformats.org/officeDocument/2006/relationships" xmlns:m="http://schemas.openxmlformats.org/officeDocument/2006/math" xmlns:v="urn:schemas-microsoft-com:vml" xmlns:wp14="http://schemas.microsoft.com/office/word/2010/wordprocessingDrawing" xmlns:wp="http://schemas.openxmlformats.org/drawingml/2006/wordprocessingDrawing" xmlns:w10="urn:schemas-microsoft-com:office:word" xmlns:w="http://schemas.openxmlformats.org/wordprocessingml/2006/main" xmlns:w14="http://schemas.microsoft.com/office/word/2010/wordml" xmlns:w15="http://schemas.microsoft.com/office/word/2012/wordml" xmlns:w16cex="http://schemas.microsoft.com/office/word/2018/wordml/cex" xmlns:w16cid="http://schemas.microsoft.com/office/word/2016/wordml/cid" xmlns:w16="http://schemas.microsoft.com/office/word/2018/wordml" xmlns:w16du="http://schemas.microsoft.com/office/word/2023/wordml/word16du" xmlns:w16sdtdh="http://schemas.microsoft.com/office/word/2020/wordml/sdtdatahash" xmlns:w16sdtfl="http://schemas.microsoft.com/office/word/2024/wordml/sdtformatlock" xmlns:w16se="http://schemas.microsoft.com/office/word/2015/wordml/symex" xmlns:wpg="http://schemas.microsoft.com/office/word/2010/wordprocessingGroup" xmlns:wpi="http://schemas.microsoft.com/office/word/2010/wordprocessingInk" xmlns:wne="http://schemas.microsoft.com/office/word/2006/wordml" xmlns:wps="http://schemas.microsoft.com/office/word/2010/wordprocessingShape" mc:Ignorable="w14 w15 w16se w16cid w16 w16cex w16sdtdh w16sdtfl w16du wp14">
+  <w:p>
+    <w:pPr>
+      <w:pStyle w:val="Title"/>
+      <w:rPr>
+        <w:color w:val="A02B93" w:themeColor="accent5"/>
+        <w:sz w:val="44"/>
+      </w:rPr>
+    </w:pPr>
+    <w:r>
+      <w:rPr>
+        <w:noProof/>
+        <w:color w:val="A02B93" w:themeColor="accent5"/>
+        <w:sz w:val="44"/>
+      </w:rPr>
+      <w:drawing>
+        <wp:anchor distT="0" distB="0" distL="114300" distR="114300" simplePos="0" relativeHeight="251658240" behindDoc="1" locked="0" layoutInCell="1" allowOverlap="1" wp14:anchorId="25EA6257" wp14:editId="13B463FC">
+          <wp:simplePos x="0" y="0"/>
+          <wp:positionH relativeFrom="column">
+            <wp:posOffset>4615815</wp:posOffset>
+          </wp:positionH>
+          <wp:positionV relativeFrom="paragraph">
+            <wp:posOffset>19685</wp:posOffset>
+          </wp:positionV>
+          <wp:extent cx="1728216" cy="850392"/>
+          <wp:effectExtent l="0" t="0" r="0" b="0"/>
+          <wp:wrapNone/>
+          <wp:docPr id="595643351" name="Picture 1" descr="Logo, company name&#10;&#10;AI-generated content may be incorrect."/>
+          <wp:cNvGraphicFramePr>
+            <a:graphicFrameLocks xmlns:a="http://schemas.openxmlformats.org/drawingml/2006/main" noChangeAspect="1"/>
+          </wp:cNvGraphicFramePr>
+          <a:graphic xmlns:a="http://schemas.openxmlformats.org/drawingml/2006/main">
+            <a:graphicData uri="http://schemas.openxmlformats.org/drawingml/2006/picture">
+              <pic:pic xmlns:pic="http://schemas.openxmlformats.org/drawingml/2006/picture">
+                <pic:nvPicPr>
+                  <pic:cNvPr id="595643351" name="Picture 1" descr="Logo, company name&#10;&#10;AI-generated content may be incorrect."/>
+                  <pic:cNvPicPr/>
+                </pic:nvPicPr>
+                <pic:blipFill>
+                  <a:blip r:embed="rId1">
+                    <a:extLst>
+                      <a:ext uri="{28A0092B-C50C-407E-A947-70E740481C1C}">
+                        <a14:useLocalDpi xmlns:a14="http://schemas.microsoft.com/office/drawing/2010/main" val="0"/>
+                      </a:ext>
+                    </a:extLst>
+                  </a:blip>
+                  <a:stretch>
+                    <a:fillRect/>
+                  </a:stretch>
+                </pic:blipFill>
+                <pic:spPr>
+                  <a:xfrm>
+                    <a:off x="0" y="0"/>
+                    <a:ext cx="1728216" cy="850392"/>
+                  </a:xfrm>
+                  <a:prstGeom prst="rect">
+                    <a:avLst/>
+                  </a:prstGeom>
+                </pic:spPr>
+              </pic:pic>
+            </a:graphicData>
+          </a:graphic>
+          <wp14:sizeRelH relativeFrom="margin">
+            <wp14:pctWidth>0</wp14:pctWidth>
+          </wp14:sizeRelH>
+          <wp14:sizeRelV relativeFrom="margin">
+            <wp14:pctHeight>0</wp14:pctHeight>
+          </wp14:sizeRelV>
+        </wp:anchor>
+      </w:drawing>
+    </w:r>
+    <w:r>
+      <w:rPr>
+        <w:color w:val="A02B93" w:themeColor="accent5"/>
+        <w:sz w:val="44"/>
+      </w:rPr>
+      <w:t xml:space="preserve">Regional Growth Centers </w:t>
+    </w:r>
+  </w:p>
+  <w:p>
+    <w:pPr>
+      <w:pStyle w:val="Title"/>
+      <w:rPr>
+        <w:color w:val="A02B93" w:themeColor="accent5"/>
+        <w:sz w:val="44"/>
+      </w:rPr>
+    </w:pPr>
+    <w:r>
+      <w:rPr>
+        <w:color w:val="A02B93" w:themeColor="accent5"/>
+        <w:sz w:val="44"/>
+      </w:rPr>
+      <w:t>Criteria Report</w:t>
+    </w:r>
+    <w:r>
+      <w:rPr>
+        <w:color w:val="A02B93" w:themeColor="accent5"/>
+        <w:sz w:val="44"/>
+      </w:rPr>
+      <w:ptab w:relativeTo="margin" w:alignment="right" w:leader="none"/>
+    </w:r>
+  </w:p>
+</w:hdr>
 </file>
 
 <file path=word/numbering.xml><?xml version="1.0" encoding="utf-8"?>
@@ -500,6 +637,7 @@
     </w:pPrDefault>
   </w:docDefaults>
   <w:latentStyles w:defLockedState="0" w:defUIPriority="0" w:defSemiHidden="0" w:defUnhideWhenUsed="0" w:defQFormat="0" w:count="376">
+    <w:lsdException w:name="header" w:uiPriority="99"/>
     <w:lsdException w:name="Normal Table" w:semiHidden="1" w:unhideWhenUsed="1"/>
     <w:lsdException w:name="Table Simple 1" w:semiHidden="1" w:unhideWhenUsed="1"/>
     <w:lsdException w:name="Table Simple 2" w:semiHidden="1" w:unhideWhenUsed="1"/>
@@ -1007,17 +1145,17 @@
     <w:link w:val="TitleChar"/>
     <w:uiPriority w:val="10"/>
     <w:qFormat/>
-    <w:rsid w:val="002C7EC0"/>
+    <w:rsid w:val="00141A05"/>
     <w:pPr>
       <w:spacing w:after="80"/>
       <w:contextualSpacing/>
     </w:pPr>
     <w:rPr>
       <w:rFonts w:ascii="Poppins" w:eastAsiaTheme="majorEastAsia" w:hAnsi="Poppins" w:cstheme="majorBidi"/>
-      <w:color w:val="77206D" w:themeColor="accent5" w:themeShade="BF"/>
+      <w:color w:val="747474" w:themeColor="background2" w:themeShade="80"/>
       <w:spacing w:val="-10"/>
       <w:kern w:val="28"/>
-      <w:sz w:val="56"/>
+      <w:sz w:val="40"/>
       <w:szCs w:val="56"/>
     </w:rPr>
   </w:style>
@@ -1026,13 +1164,13 @@
     <w:basedOn w:val="DefaultParagraphFont"/>
     <w:link w:val="Title"/>
     <w:uiPriority w:val="10"/>
-    <w:rsid w:val="002C7EC0"/>
+    <w:rsid w:val="00141A05"/>
     <w:rPr>
       <w:rFonts w:ascii="Poppins" w:eastAsiaTheme="majorEastAsia" w:hAnsi="Poppins" w:cstheme="majorBidi"/>
-      <w:color w:val="77206D" w:themeColor="accent5" w:themeShade="BF"/>
+      <w:color w:val="747474" w:themeColor="background2" w:themeShade="80"/>
       <w:spacing w:val="-10"/>
       <w:kern w:val="28"/>
-      <w:sz w:val="56"/>
+      <w:sz w:val="40"/>
       <w:szCs w:val="56"/>
     </w:rPr>
   </w:style>
@@ -1043,7 +1181,7 @@
     <w:link w:val="SubtitleChar"/>
     <w:uiPriority w:val="11"/>
     <w:qFormat/>
-    <w:rsid w:val="000D5324"/>
+    <w:rsid w:val="00F162CD"/>
     <w:pPr>
       <w:numPr>
         <w:ilvl w:val="1"/>
@@ -1062,7 +1200,7 @@
     <w:basedOn w:val="DefaultParagraphFont"/>
     <w:link w:val="Subtitle"/>
     <w:uiPriority w:val="11"/>
-    <w:rsid w:val="000D5324"/>
+    <w:rsid w:val="00F162CD"/>
     <w:rPr>
       <w:rFonts w:ascii="Poppins" w:eastAsiaTheme="majorEastAsia" w:hAnsi="Poppins" w:cstheme="majorBidi"/>
       <w:color w:val="595959" w:themeColor="text1" w:themeTint="A6"/>
@@ -1433,7 +1571,703 @@
       <w:color w:val="0F4761" w:themeColor="accent1" w:themeShade="BF"/>
     </w:rPr>
   </w:style>
+  <w:style w:type="paragraph" w:styleId="Header">
+    <w:name w:val="header"/>
+    <w:basedOn w:val="Normal"/>
+    <w:link w:val="HeaderChar"/>
+    <w:uiPriority w:val="99"/>
+    <w:rsid w:val="002C7003"/>
+    <w:pPr>
+      <w:framePr w:wrap="around" w:vAnchor="text" w:hAnchor="text" w:y="1"/>
+      <w:tabs>
+        <w:tab w:val="center" w:pos="4680"/>
+        <w:tab w:val="right" w:pos="9360"/>
+      </w:tabs>
+      <w:spacing w:after="0"/>
+      <w:jc w:val="right"/>
+    </w:pPr>
+    <w:rPr>
+      <w:rFonts w:ascii="Poppins" w:hAnsi="Poppins"/>
+    </w:rPr>
+  </w:style>
+  <w:style w:type="character" w:customStyle="1" w:styleId="HeaderChar">
+    <w:name w:val="Header Char"/>
+    <w:basedOn w:val="DefaultParagraphFont"/>
+    <w:link w:val="Header"/>
+    <w:uiPriority w:val="99"/>
+    <w:rsid w:val="002C7003"/>
+    <w:rPr>
+      <w:rFonts w:ascii="Poppins" w:hAnsi="Poppins"/>
+    </w:rPr>
+  </w:style>
+  <w:style w:type="paragraph" w:styleId="Footer">
+    <w:name w:val="footer"/>
+    <w:basedOn w:val="Normal"/>
+    <w:link w:val="FooterChar"/>
+    <w:rsid w:val="00F64C5E"/>
+    <w:pPr>
+      <w:tabs>
+        <w:tab w:val="center" w:pos="4680"/>
+        <w:tab w:val="right" w:pos="9360"/>
+      </w:tabs>
+      <w:spacing w:after="0"/>
+    </w:pPr>
+  </w:style>
+  <w:style w:type="character" w:customStyle="1" w:styleId="FooterChar">
+    <w:name w:val="Footer Char"/>
+    <w:basedOn w:val="DefaultParagraphFont"/>
+    <w:link w:val="Footer"/>
+    <w:rsid w:val="00F64C5E"/>
+  </w:style>
+  <w:style w:type="character" w:styleId="SubtleReference">
+    <w:name w:val="Subtle Reference"/>
+    <w:basedOn w:val="DefaultParagraphFont"/>
+    <w:rsid w:val="00406CBD"/>
+    <w:rPr>
+      <w:smallCaps/>
+      <w:color w:val="5A5A5A" w:themeColor="text1" w:themeTint="A5"/>
+    </w:rPr>
+  </w:style>
+  <w:style w:type="character" w:styleId="PlaceholderText">
+    <w:name w:val="Placeholder Text"/>
+    <w:basedOn w:val="DefaultParagraphFont"/>
+    <w:rsid w:val="00507B74"/>
+    <w:rPr>
+      <w:color w:val="666666"/>
+    </w:rPr>
+  </w:style>
+  <w:style w:type="paragraph" w:customStyle="1" w:styleId="Style1">
+    <w:name w:val="Style1"/>
+    <w:basedOn w:val="Author"/>
+    <w:qFormat/>
+    <w:rsid w:val="00CC74B8"/>
+  </w:style>
+  <w:style w:type="paragraph" w:customStyle="1" w:styleId="Style2">
+    <w:name w:val="Style2"/>
+    <w:basedOn w:val="Date"/>
+    <w:qFormat/>
+    <w:rsid w:val="00CC74B8"/>
+  </w:style>
 </w:styles>
+</file>
+
+<file path=word/glossary/document.xml><?xml version="1.0" encoding="utf-8"?>
+<w:glossaryDocument xmlns:wpc="http://schemas.microsoft.com/office/word/2010/wordprocessingCanvas" xmlns:cx="http://schemas.microsoft.com/office/drawing/2014/chartex" xmlns:cx1="http://schemas.microsoft.com/office/drawing/2015/9/8/chartex" xmlns:cx2="http://schemas.microsoft.com/office/drawing/2015/10/21/chartex" xmlns:cx3="http://schemas.microsoft.com/office/drawing/2016/5/9/chartex" xmlns:cx4="http://schemas.microsoft.com/office/drawing/2016/5/10/chartex" xmlns:cx5="http://schemas.microsoft.com/office/drawing/2016/5/11/chartex" xmlns:cx6="http://schemas.microsoft.com/office/drawing/2016/5/12/chartex" xmlns:cx7="http://schemas.microsoft.com/office/drawing/2016/5/13/chartex" xmlns:cx8="http://schemas.microsoft.com/office/drawing/2016/5/14/chartex" xmlns:mc="http://schemas.openxmlformats.org/markup-compatibility/2006" xmlns:aink="http://schemas.microsoft.com/office/drawing/2016/ink" xmlns:am3d="http://schemas.microsoft.com/office/drawing/2017/model3d" xmlns:o="urn:schemas-microsoft-com:office:office" xmlns:oel="http://schemas.microsoft.com/office/2019/extlst" xmlns:r="http://schemas.openxmlformats.org/officeDocument/2006/relationships" xmlns:m="http://schemas.openxmlformats.org/officeDocument/2006/math" xmlns:v="urn:schemas-microsoft-com:vml" xmlns:wp14="http://schemas.microsoft.com/office/word/2010/wordprocessingDrawing" xmlns:wp="http://schemas.openxmlformats.org/drawingml/2006/wordprocessingDrawing" xmlns:w10="urn:schemas-microsoft-com:office:word" xmlns:w="http://schemas.openxmlformats.org/wordprocessingml/2006/main" xmlns:w14="http://schemas.microsoft.com/office/word/2010/wordml" xmlns:w15="http://schemas.microsoft.com/office/word/2012/wordml" xmlns:w16cex="http://schemas.microsoft.com/office/word/2018/wordml/cex" xmlns:w16cid="http://schemas.microsoft.com/office/word/2016/wordml/cid" xmlns:w16="http://schemas.microsoft.com/office/word/2018/wordml" xmlns:w16du="http://schemas.microsoft.com/office/word/2023/wordml/word16du" xmlns:w16sdtdh="http://schemas.microsoft.com/office/word/2020/wordml/sdtdatahash" xmlns:w16sdtfl="http://schemas.microsoft.com/office/word/2024/wordml/sdtformatlock" xmlns:w16se="http://schemas.microsoft.com/office/word/2015/wordml/symex" xmlns:wpg="http://schemas.microsoft.com/office/word/2010/wordprocessingGroup" xmlns:wpi="http://schemas.microsoft.com/office/word/2010/wordprocessingInk" xmlns:wne="http://schemas.microsoft.com/office/word/2006/wordml" xmlns:wps="http://schemas.microsoft.com/office/word/2010/wordprocessingShape" mc:Ignorable="w14 w15 w16se w16cid w16 w16cex w16sdtdh w16sdtfl w16du wp14">
+  <w:docParts>
+    <w:docPart>
+      <w:docPartPr>
+        <w:name w:val="B8FAB9A01F724A93BB07AB954E40D92C"/>
+        <w:category>
+          <w:name w:val="General"/>
+          <w:gallery w:val="placeholder"/>
+        </w:category>
+        <w:types>
+          <w:type w:val="bbPlcHdr"/>
+        </w:types>
+        <w:behaviors>
+          <w:behavior w:val="content"/>
+        </w:behaviors>
+        <w:guid w:val="{9B3C0AA9-7C71-4194-B717-4D24D190CE78}"/>
+      </w:docPartPr>
+      <w:docPartBody>
+        <w:p>
+          <w:r>
+            <w:rPr>
+              <w:rStyle w:val="PlaceholderText"/>
+            </w:rPr>
+            <w:t>[Title]</w:t>
+          </w:r>
+        </w:p>
+      </w:docPartBody>
+    </w:docPart>
+    <w:docPart>
+      <w:docPartPr>
+        <w:name w:val="B8C77F49D87C4C8283E07522D130A3AD"/>
+        <w:category>
+          <w:name w:val="General"/>
+          <w:gallery w:val="placeholder"/>
+        </w:category>
+        <w:types>
+          <w:type w:val="bbPlcHdr"/>
+        </w:types>
+        <w:behaviors>
+          <w:behavior w:val="content"/>
+        </w:behaviors>
+        <w:guid w:val="{EEFACE5F-C8E6-4D94-92AC-D456EABAAA65}"/>
+      </w:docPartPr>
+      <w:docPartBody>
+        <w:p>
+          <w:r>
+            <w:rPr>
+              <w:rStyle w:val="PlaceholderText"/>
+            </w:rPr>
+            <w:t>[Subject]</w:t>
+          </w:r>
+        </w:p>
+      </w:docPartBody>
+    </w:docPart>
+  </w:docParts>
+</w:glossaryDocument>
+</file>
+
+<file path=word/glossary/fontTable.xml><?xml version="1.0" encoding="utf-8"?>
+<w:fonts xmlns:mc="http://schemas.openxmlformats.org/markup-compatibility/2006" xmlns:r="http://schemas.openxmlformats.org/officeDocument/2006/relationships" xmlns:w="http://schemas.openxmlformats.org/wordprocessingml/2006/main" xmlns:w14="http://schemas.microsoft.com/office/word/2010/wordml" xmlns:w15="http://schemas.microsoft.com/office/word/2012/wordml" xmlns:w16cex="http://schemas.microsoft.com/office/word/2018/wordml/cex" xmlns:w16cid="http://schemas.microsoft.com/office/word/2016/wordml/cid" xmlns:w16="http://schemas.microsoft.com/office/word/2018/wordml" xmlns:w16du="http://schemas.microsoft.com/office/word/2023/wordml/word16du" xmlns:w16sdtdh="http://schemas.microsoft.com/office/word/2020/wordml/sdtdatahash" xmlns:w16sdtfl="http://schemas.microsoft.com/office/word/2024/wordml/sdtformatlock" xmlns:w16se="http://schemas.microsoft.com/office/word/2015/wordml/symex" mc:Ignorable="w14 w15 w16se w16cid w16 w16cex w16sdtdh w16sdtfl w16du">
+  <w:font w:name="Aptos">
+    <w:charset w:val="00"/>
+    <w:family w:val="swiss"/>
+    <w:pitch w:val="variable"/>
+    <w:sig w:usb0="20000287" w:usb1="00000003" w:usb2="00000000" w:usb3="00000000" w:csb0="0000019F" w:csb1="00000000"/>
+  </w:font>
+  <w:font w:name="Times New Roman">
+    <w:panose1 w:val="02020603050405020304"/>
+    <w:charset w:val="00"/>
+    <w:family w:val="roman"/>
+    <w:pitch w:val="variable"/>
+    <w:sig w:usb0="E0002EFF" w:usb1="C000785B" w:usb2="00000009" w:usb3="00000000" w:csb0="000001FF" w:csb1="00000000"/>
+  </w:font>
+  <w:font w:name="Poppins">
+    <w:panose1 w:val="00000500000000000000"/>
+    <w:charset w:val="00"/>
+    <w:family w:val="auto"/>
+    <w:pitch w:val="variable"/>
+    <w:sig w:usb0="00008007" w:usb1="00000000" w:usb2="00000000" w:usb3="00000000" w:csb0="00000093" w:csb1="00000000"/>
+  </w:font>
+  <w:font w:name="Consolas">
+    <w:panose1 w:val="020B0609020204030204"/>
+    <w:charset w:val="00"/>
+    <w:family w:val="modern"/>
+    <w:pitch w:val="fixed"/>
+    <w:sig w:usb0="E00006FF" w:usb1="0000FCFF" w:usb2="00000001" w:usb3="00000000" w:csb0="0000019F" w:csb1="00000000"/>
+  </w:font>
+  <w:font w:name="Aptos Display">
+    <w:charset w:val="00"/>
+    <w:family w:val="swiss"/>
+    <w:pitch w:val="variable"/>
+    <w:sig w:usb0="20000287" w:usb1="00000003" w:usb2="00000000" w:usb3="00000000" w:csb0="0000019F" w:csb1="00000000"/>
+  </w:font>
+</w:fonts>
+</file>
+
+<file path=word/glossary/settings.xml><?xml version="1.0" encoding="utf-8"?>
+<w:settings xmlns:mc="http://schemas.openxmlformats.org/markup-compatibility/2006" xmlns:o="urn:schemas-microsoft-com:office:office" xmlns:r="http://schemas.openxmlformats.org/officeDocument/2006/relationships" xmlns:m="http://schemas.openxmlformats.org/officeDocument/2006/math" xmlns:v="urn:schemas-microsoft-com:vml" xmlns:w10="urn:schemas-microsoft-com:office:word" xmlns:w="http://schemas.openxmlformats.org/wordprocessingml/2006/main" xmlns:w14="http://schemas.microsoft.com/office/word/2010/wordml" xmlns:w15="http://schemas.microsoft.com/office/word/2012/wordml" xmlns:w16cex="http://schemas.microsoft.com/office/word/2018/wordml/cex" xmlns:w16cid="http://schemas.microsoft.com/office/word/2016/wordml/cid" xmlns:w16="http://schemas.microsoft.com/office/word/2018/wordml" xmlns:w16du="http://schemas.microsoft.com/office/word/2023/wordml/word16du" xmlns:w16sdtdh="http://schemas.microsoft.com/office/word/2020/wordml/sdtdatahash" xmlns:w16sdtfl="http://schemas.microsoft.com/office/word/2024/wordml/sdtformatlock" xmlns:w16se="http://schemas.microsoft.com/office/word/2015/wordml/symex" xmlns:sl="http://schemas.openxmlformats.org/schemaLibrary/2006/main" mc:Ignorable="w14 w15 w16se w16cid w16 w16cex w16sdtdh w16sdtfl w16du">
+  <w:view w:val="normal"/>
+  <w:defaultTabStop w:val="720"/>
+  <w:characterSpacingControl w:val="doNotCompress"/>
+  <w:compat>
+    <w:useFELayout/>
+    <w:compatSetting w:name="compatibilityMode" w:uri="http://schemas.microsoft.com/office/word" w:val="15"/>
+    <w:compatSetting w:name="overrideTableStyleFontSizeAndJustification" w:uri="http://schemas.microsoft.com/office/word" w:val="1"/>
+    <w:compatSetting w:name="enableOpenTypeFeatures" w:uri="http://schemas.microsoft.com/office/word" w:val="1"/>
+    <w:compatSetting w:name="doNotFlipMirrorIndents" w:uri="http://schemas.microsoft.com/office/word" w:val="1"/>
+    <w:compatSetting w:name="differentiateMultirowTableHeaders" w:uri="http://schemas.microsoft.com/office/word" w:val="1"/>
+    <w:compatSetting w:name="useWord2013TrackBottomHyphenation" w:uri="http://schemas.microsoft.com/office/word" w:val="0"/>
+  </w:compat>
+  <w:rsids>
+    <w:rsidRoot w:val="0017129E"/>
+    <w:rsid w:val="0004275F"/>
+    <w:rsid w:val="00110BD5"/>
+    <w:rsid w:val="0012534D"/>
+    <w:rsid w:val="00143EA4"/>
+    <w:rsid w:val="0017129E"/>
+    <w:rsid w:val="001742F7"/>
+    <w:rsid w:val="001F1FA8"/>
+    <w:rsid w:val="00226298"/>
+    <w:rsid w:val="00326A98"/>
+    <w:rsid w:val="00333A69"/>
+    <w:rsid w:val="003C1FFE"/>
+    <w:rsid w:val="00462C9D"/>
+    <w:rsid w:val="00595CF7"/>
+    <w:rsid w:val="00614641"/>
+    <w:rsid w:val="0062639A"/>
+    <w:rsid w:val="00671DB9"/>
+    <w:rsid w:val="006E49B8"/>
+    <w:rsid w:val="0080466C"/>
+    <w:rsid w:val="00895A1B"/>
+    <w:rsid w:val="00933591"/>
+    <w:rsid w:val="00970D72"/>
+    <w:rsid w:val="00992351"/>
+    <w:rsid w:val="00A028FC"/>
+    <w:rsid w:val="00A76DC2"/>
+    <w:rsid w:val="00B03121"/>
+    <w:rsid w:val="00C80415"/>
+    <w:rsid w:val="00CE5CB5"/>
+    <w:rsid w:val="00D44344"/>
+    <w:rsid w:val="00DE37F9"/>
+    <w:rsid w:val="00EA08CA"/>
+    <w:rsid w:val="00EB046D"/>
+    <w:rsid w:val="00EF0D3E"/>
+  </w:rsids>
+  <m:mathPr>
+    <m:mathFont m:val="Cambria Math"/>
+    <m:brkBin m:val="before"/>
+    <m:brkBinSub m:val="--"/>
+    <m:smallFrac m:val="0"/>
+    <m:dispDef/>
+    <m:lMargin m:val="0"/>
+    <m:rMargin m:val="0"/>
+    <m:defJc m:val="centerGroup"/>
+    <m:wrapIndent m:val="1440"/>
+    <m:intLim m:val="subSup"/>
+    <m:naryLim m:val="undOvr"/>
+  </m:mathPr>
+  <w:themeFontLang w:val="en-US"/>
+  <w:clrSchemeMapping w:bg1="light1" w:t1="dark1" w:bg2="light2" w:t2="dark2" w:accent1="accent1" w:accent2="accent2" w:accent3="accent3" w:accent4="accent4" w:accent5="accent5" w:accent6="accent6" w:hyperlink="hyperlink" w:followedHyperlink="followedHyperlink"/>
+  <w:decimalSymbol w:val="."/>
+  <w:listSeparator w:val=","/>
+  <w15:chartTrackingRefBased/>
+</w:settings>
+</file>
+
+<file path=word/glossary/styles.xml><?xml version="1.0" encoding="utf-8"?>
+<w:styles xmlns:mc="http://schemas.openxmlformats.org/markup-compatibility/2006" xmlns:r="http://schemas.openxmlformats.org/officeDocument/2006/relationships" xmlns:w="http://schemas.openxmlformats.org/wordprocessingml/2006/main" xmlns:w14="http://schemas.microsoft.com/office/word/2010/wordml" xmlns:w15="http://schemas.microsoft.com/office/word/2012/wordml" xmlns:w16cex="http://schemas.microsoft.com/office/word/2018/wordml/cex" xmlns:w16cid="http://schemas.microsoft.com/office/word/2016/wordml/cid" xmlns:w16="http://schemas.microsoft.com/office/word/2018/wordml" xmlns:w16du="http://schemas.microsoft.com/office/word/2023/wordml/word16du" xmlns:w16sdtdh="http://schemas.microsoft.com/office/word/2020/wordml/sdtdatahash" xmlns:w16sdtfl="http://schemas.microsoft.com/office/word/2024/wordml/sdtformatlock" xmlns:w16se="http://schemas.microsoft.com/office/word/2015/wordml/symex" mc:Ignorable="w14 w15 w16se w16cid w16 w16cex w16sdtdh w16sdtfl w16du">
+  <w:docDefaults>
+    <w:rPrDefault>
+      <w:rPr>
+        <w:rFonts w:asciiTheme="minorHAnsi" w:eastAsiaTheme="minorEastAsia" w:hAnsiTheme="minorHAnsi" w:cstheme="minorBidi"/>
+        <w:kern w:val="2"/>
+        <w:sz w:val="24"/>
+        <w:szCs w:val="24"/>
+        <w:lang w:val="en-US" w:eastAsia="en-US" w:bidi="ar-SA"/>
+        <w14:ligatures w14:val="standardContextual"/>
+      </w:rPr>
+    </w:rPrDefault>
+    <w:pPrDefault>
+      <w:pPr>
+        <w:spacing w:after="160" w:line="278" w:lineRule="auto"/>
+      </w:pPr>
+    </w:pPrDefault>
+  </w:docDefaults>
+  <w:latentStyles w:defLockedState="0" w:defUIPriority="99" w:defSemiHidden="0" w:defUnhideWhenUsed="0" w:defQFormat="0" w:count="376">
+    <w:lsdException w:name="Normal" w:uiPriority="0" w:qFormat="1"/>
+    <w:lsdException w:name="heading 1" w:uiPriority="9" w:qFormat="1"/>
+    <w:lsdException w:name="heading 2" w:semiHidden="1" w:uiPriority="9" w:unhideWhenUsed="1" w:qFormat="1"/>
+    <w:lsdException w:name="heading 3" w:semiHidden="1" w:uiPriority="9" w:unhideWhenUsed="1" w:qFormat="1"/>
+    <w:lsdException w:name="heading 4" w:semiHidden="1" w:uiPriority="9" w:unhideWhenUsed="1" w:qFormat="1"/>
+    <w:lsdException w:name="heading 5" w:semiHidden="1" w:uiPriority="9" w:unhideWhenUsed="1" w:qFormat="1"/>
+    <w:lsdException w:name="heading 6" w:semiHidden="1" w:uiPriority="9" w:unhideWhenUsed="1" w:qFormat="1"/>
+    <w:lsdException w:name="heading 7" w:semiHidden="1" w:uiPriority="9" w:unhideWhenUsed="1" w:qFormat="1"/>
+    <w:lsdException w:name="heading 8" w:semiHidden="1" w:uiPriority="9" w:unhideWhenUsed="1" w:qFormat="1"/>
+    <w:lsdException w:name="heading 9" w:semiHidden="1" w:uiPriority="9" w:unhideWhenUsed="1" w:qFormat="1"/>
+    <w:lsdException w:name="index 1" w:semiHidden="1" w:unhideWhenUsed="1"/>
+    <w:lsdException w:name="index 2" w:semiHidden="1" w:unhideWhenUsed="1"/>
+    <w:lsdException w:name="index 3" w:semiHidden="1" w:unhideWhenUsed="1"/>
+    <w:lsdException w:name="index 4" w:semiHidden="1" w:unhideWhenUsed="1"/>
+    <w:lsdException w:name="index 5" w:semiHidden="1" w:unhideWhenUsed="1"/>
+    <w:lsdException w:name="index 6" w:semiHidden="1" w:unhideWhenUsed="1"/>
+    <w:lsdException w:name="index 7" w:semiHidden="1" w:unhideWhenUsed="1"/>
+    <w:lsdException w:name="index 8" w:semiHidden="1" w:unhideWhenUsed="1"/>
+    <w:lsdException w:name="index 9" w:semiHidden="1" w:unhideWhenUsed="1"/>
+    <w:lsdException w:name="toc 1" w:semiHidden="1" w:uiPriority="39" w:unhideWhenUsed="1"/>
+    <w:lsdException w:name="toc 2" w:semiHidden="1" w:uiPriority="39" w:unhideWhenUsed="1"/>
+    <w:lsdException w:name="toc 3" w:semiHidden="1" w:uiPriority="39" w:unhideWhenUsed="1"/>
+    <w:lsdException w:name="toc 4" w:semiHidden="1" w:uiPriority="39" w:unhideWhenUsed="1"/>
+    <w:lsdException w:name="toc 5" w:semiHidden="1" w:uiPriority="39" w:unhideWhenUsed="1"/>
+    <w:lsdException w:name="toc 6" w:semiHidden="1" w:uiPriority="39" w:unhideWhenUsed="1"/>
+    <w:lsdException w:name="toc 7" w:semiHidden="1" w:uiPriority="39" w:unhideWhenUsed="1"/>
+    <w:lsdException w:name="toc 8" w:semiHidden="1" w:uiPriority="39" w:unhideWhenUsed="1"/>
+    <w:lsdException w:name="toc 9" w:semiHidden="1" w:uiPriority="39" w:unhideWhenUsed="1"/>
+    <w:lsdException w:name="Normal Indent" w:semiHidden="1" w:unhideWhenUsed="1"/>
+    <w:lsdException w:name="footnote text" w:semiHidden="1" w:unhideWhenUsed="1"/>
+    <w:lsdException w:name="annotation text" w:semiHidden="1" w:unhideWhenUsed="1"/>
+    <w:lsdException w:name="header" w:semiHidden="1" w:unhideWhenUsed="1"/>
+    <w:lsdException w:name="footer" w:semiHidden="1" w:unhideWhenUsed="1"/>
+    <w:lsdException w:name="index heading" w:semiHidden="1" w:unhideWhenUsed="1"/>
+    <w:lsdException w:name="caption" w:semiHidden="1" w:uiPriority="35" w:unhideWhenUsed="1" w:qFormat="1"/>
+    <w:lsdException w:name="table of figures" w:semiHidden="1" w:unhideWhenUsed="1"/>
+    <w:lsdException w:name="envelope address" w:semiHidden="1" w:unhideWhenUsed="1"/>
+    <w:lsdException w:name="envelope return" w:semiHidden="1" w:unhideWhenUsed="1"/>
+    <w:lsdException w:name="footnote reference" w:semiHidden="1" w:unhideWhenUsed="1"/>
+    <w:lsdException w:name="annotation reference" w:semiHidden="1" w:unhideWhenUsed="1"/>
+    <w:lsdException w:name="line number" w:semiHidden="1" w:unhideWhenUsed="1"/>
+    <w:lsdException w:name="page number" w:semiHidden="1" w:unhideWhenUsed="1"/>
+    <w:lsdException w:name="endnote reference" w:semiHidden="1" w:unhideWhenUsed="1"/>
+    <w:lsdException w:name="endnote text" w:semiHidden="1" w:unhideWhenUsed="1"/>
+    <w:lsdException w:name="table of authorities" w:semiHidden="1" w:unhideWhenUsed="1"/>
+    <w:lsdException w:name="macro" w:semiHidden="1" w:unhideWhenUsed="1"/>
+    <w:lsdException w:name="toa heading" w:semiHidden="1" w:unhideWhenUsed="1"/>
+    <w:lsdException w:name="List" w:semiHidden="1" w:unhideWhenUsed="1"/>
+    <w:lsdException w:name="List Bullet" w:semiHidden="1" w:unhideWhenUsed="1"/>
+    <w:lsdException w:name="List Number" w:semiHidden="1" w:unhideWhenUsed="1"/>
+    <w:lsdException w:name="List 2" w:semiHidden="1" w:unhideWhenUsed="1"/>
+    <w:lsdException w:name="List 3" w:semiHidden="1" w:unhideWhenUsed="1"/>
+    <w:lsdException w:name="List 4" w:semiHidden="1" w:unhideWhenUsed="1"/>
+    <w:lsdException w:name="List 5" w:semiHidden="1" w:unhideWhenUsed="1"/>
+    <w:lsdException w:name="List Bullet 2" w:semiHidden="1" w:unhideWhenUsed="1"/>
+    <w:lsdException w:name="List Bullet 3" w:semiHidden="1" w:unhideWhenUsed="1"/>
+    <w:lsdException w:name="List Bullet 4" w:semiHidden="1" w:unhideWhenUsed="1"/>
+    <w:lsdException w:name="List Bullet 5" w:semiHidden="1" w:unhideWhenUsed="1"/>
+    <w:lsdException w:name="List Number 2" w:semiHidden="1" w:unhideWhenUsed="1"/>
+    <w:lsdException w:name="List Number 3" w:semiHidden="1" w:unhideWhenUsed="1"/>
+    <w:lsdException w:name="List Number 4" w:semiHidden="1" w:unhideWhenUsed="1"/>
+    <w:lsdException w:name="List Number 5" w:semiHidden="1" w:unhideWhenUsed="1"/>
+    <w:lsdException w:name="Title" w:uiPriority="10" w:qFormat="1"/>
+    <w:lsdException w:name="Closing" w:semiHidden="1" w:unhideWhenUsed="1"/>
+    <w:lsdException w:name="Signature" w:semiHidden="1" w:unhideWhenUsed="1"/>
+    <w:lsdException w:name="Default Paragraph Font" w:semiHidden="1" w:uiPriority="1" w:unhideWhenUsed="1"/>
+    <w:lsdException w:name="Body Text" w:semiHidden="1" w:unhideWhenUsed="1"/>
+    <w:lsdException w:name="Body Text Indent" w:semiHidden="1" w:unhideWhenUsed="1"/>
+    <w:lsdException w:name="List Continue" w:semiHidden="1" w:unhideWhenUsed="1"/>
+    <w:lsdException w:name="List Continue 2" w:semiHidden="1" w:unhideWhenUsed="1"/>
+    <w:lsdException w:name="List Continue 3" w:semiHidden="1" w:unhideWhenUsed="1"/>
+    <w:lsdException w:name="List Continue 4" w:semiHidden="1" w:unhideWhenUsed="1"/>
+    <w:lsdException w:name="List Continue 5" w:semiHidden="1" w:unhideWhenUsed="1"/>
+    <w:lsdException w:name="Message Header" w:semiHidden="1" w:unhideWhenUsed="1"/>
+    <w:lsdException w:name="Subtitle" w:uiPriority="11" w:qFormat="1"/>
+    <w:lsdException w:name="Salutation" w:semiHidden="1" w:unhideWhenUsed="1"/>
+    <w:lsdException w:name="Date" w:semiHidden="1" w:unhideWhenUsed="1"/>
+    <w:lsdException w:name="Body Text First Indent" w:semiHidden="1" w:unhideWhenUsed="1"/>
+    <w:lsdException w:name="Body Text First Indent 2" w:semiHidden="1" w:unhideWhenUsed="1"/>
+    <w:lsdException w:name="Note Heading" w:semiHidden="1" w:unhideWhenUsed="1"/>
+    <w:lsdException w:name="Body Text 2" w:semiHidden="1" w:unhideWhenUsed="1"/>
+    <w:lsdException w:name="Body Text 3" w:semiHidden="1" w:unhideWhenUsed="1"/>
+    <w:lsdException w:name="Body Text Indent 2" w:semiHidden="1" w:unhideWhenUsed="1"/>
+    <w:lsdException w:name="Body Text Indent 3" w:semiHidden="1" w:unhideWhenUsed="1"/>
+    <w:lsdException w:name="Block Text" w:semiHidden="1" w:unhideWhenUsed="1"/>
+    <w:lsdException w:name="Hyperlink" w:semiHidden="1" w:unhideWhenUsed="1"/>
+    <w:lsdException w:name="FollowedHyperlink" w:semiHidden="1" w:unhideWhenUsed="1"/>
+    <w:lsdException w:name="Strong" w:uiPriority="22" w:qFormat="1"/>
+    <w:lsdException w:name="Emphasis" w:uiPriority="20" w:qFormat="1"/>
+    <w:lsdException w:name="Document Map" w:semiHidden="1" w:unhideWhenUsed="1"/>
+    <w:lsdException w:name="Plain Text" w:semiHidden="1" w:unhideWhenUsed="1"/>
+    <w:lsdException w:name="E-mail Signature" w:semiHidden="1" w:unhideWhenUsed="1"/>
+    <w:lsdException w:name="HTML Top of Form" w:semiHidden="1" w:unhideWhenUsed="1"/>
+    <w:lsdException w:name="HTML Bottom of Form" w:semiHidden="1" w:unhideWhenUsed="1"/>
+    <w:lsdException w:name="Normal (Web)" w:semiHidden="1" w:unhideWhenUsed="1"/>
+    <w:lsdException w:name="HTML Acronym" w:semiHidden="1" w:unhideWhenUsed="1"/>
+    <w:lsdException w:name="HTML Address" w:semiHidden="1" w:unhideWhenUsed="1"/>
+    <w:lsdException w:name="HTML Cite" w:semiHidden="1" w:unhideWhenUsed="1"/>
+    <w:lsdException w:name="HTML Code" w:semiHidden="1" w:unhideWhenUsed="1"/>
+    <w:lsdException w:name="HTML Definition" w:semiHidden="1" w:unhideWhenUsed="1"/>
+    <w:lsdException w:name="HTML Keyboard" w:semiHidden="1" w:unhideWhenUsed="1"/>
+    <w:lsdException w:name="HTML Preformatted" w:semiHidden="1" w:unhideWhenUsed="1"/>
+    <w:lsdException w:name="HTML Sample" w:semiHidden="1" w:unhideWhenUsed="1"/>
+    <w:lsdException w:name="HTML Typewriter" w:semiHidden="1" w:unhideWhenUsed="1"/>
+    <w:lsdException w:name="HTML Variable" w:semiHidden="1" w:unhideWhenUsed="1"/>
+    <w:lsdException w:name="Normal Table" w:semiHidden="1" w:unhideWhenUsed="1"/>
+    <w:lsdException w:name="annotation subject" w:semiHidden="1" w:unhideWhenUsed="1"/>
+    <w:lsdException w:name="No List" w:semiHidden="1" w:unhideWhenUsed="1"/>
+    <w:lsdException w:name="Outline List 1" w:semiHidden="1" w:unhideWhenUsed="1"/>
+    <w:lsdException w:name="Outline List 2" w:semiHidden="1" w:unhideWhenUsed="1"/>
+    <w:lsdException w:name="Outline List 3" w:semiHidden="1" w:unhideWhenUsed="1"/>
+    <w:lsdException w:name="Table Simple 1" w:semiHidden="1" w:unhideWhenUsed="1"/>
+    <w:lsdException w:name="Table Simple 2" w:semiHidden="1" w:unhideWhenUsed="1"/>
+    <w:lsdException w:name="Table Simple 3" w:semiHidden="1" w:unhideWhenUsed="1"/>
+    <w:lsdException w:name="Table Classic 1" w:semiHidden="1" w:unhideWhenUsed="1"/>
+    <w:lsdException w:name="Table Classic 2" w:semiHidden="1" w:unhideWhenUsed="1"/>
+    <w:lsdException w:name="Table Classic 3" w:semiHidden="1" w:unhideWhenUsed="1"/>
+    <w:lsdException w:name="Table Classic 4" w:semiHidden="1" w:unhideWhenUsed="1"/>
+    <w:lsdException w:name="Table Colorful 1" w:semiHidden="1" w:unhideWhenUsed="1"/>
+    <w:lsdException w:name="Table Colorful 2" w:semiHidden="1" w:unhideWhenUsed="1"/>
+    <w:lsdException w:name="Table Colorful 3" w:semiHidden="1" w:unhideWhenUsed="1"/>
+    <w:lsdException w:name="Table Columns 1" w:semiHidden="1" w:unhideWhenUsed="1"/>
+    <w:lsdException w:name="Table Columns 2" w:semiHidden="1" w:unhideWhenUsed="1"/>
+    <w:lsdException w:name="Table Columns 3" w:semiHidden="1" w:unhideWhenUsed="1"/>
+    <w:lsdException w:name="Table Columns 4" w:semiHidden="1" w:unhideWhenUsed="1"/>
+    <w:lsdException w:name="Table Columns 5" w:semiHidden="1" w:unhideWhenUsed="1"/>
+    <w:lsdException w:name="Table Grid 1" w:semiHidden="1" w:unhideWhenUsed="1"/>
+    <w:lsdException w:name="Table Grid 2" w:semiHidden="1" w:unhideWhenUsed="1"/>
+    <w:lsdException w:name="Table Grid 3" w:semiHidden="1" w:unhideWhenUsed="1"/>
+    <w:lsdException w:name="Table Grid 4" w:semiHidden="1" w:unhideWhenUsed="1"/>
+    <w:lsdException w:name="Table Grid 5" w:semiHidden="1" w:unhideWhenUsed="1"/>
+    <w:lsdException w:name="Table Grid 6" w:semiHidden="1" w:unhideWhenUsed="1"/>
+    <w:lsdException w:name="Table Grid 7" w:semiHidden="1" w:unhideWhenUsed="1"/>
+    <w:lsdException w:name="Table Grid 8" w:semiHidden="1" w:unhideWhenUsed="1"/>
+    <w:lsdException w:name="Table List 1" w:semiHidden="1" w:unhideWhenUsed="1"/>
+    <w:lsdException w:name="Table List 2" w:semiHidden="1" w:unhideWhenUsed="1"/>
+    <w:lsdException w:name="Table List 3" w:semiHidden="1" w:unhideWhenUsed="1"/>
+    <w:lsdException w:name="Table List 4" w:semiHidden="1" w:unhideWhenUsed="1"/>
+    <w:lsdException w:name="Table List 5" w:semiHidden="1" w:unhideWhenUsed="1"/>
+    <w:lsdException w:name="Table List 6" w:semiHidden="1" w:unhideWhenUsed="1"/>
+    <w:lsdException w:name="Table List 7" w:semiHidden="1" w:unhideWhenUsed="1"/>
+    <w:lsdException w:name="Table List 8" w:semiHidden="1" w:unhideWhenUsed="1"/>
+    <w:lsdException w:name="Table 3D effects 1" w:semiHidden="1" w:unhideWhenUsed="1"/>
+    <w:lsdException w:name="Table 3D effects 2" w:semiHidden="1" w:unhideWhenUsed="1"/>
+    <w:lsdException w:name="Table 3D effects 3" w:semiHidden="1" w:unhideWhenUsed="1"/>
+    <w:lsdException w:name="Table Contemporary" w:semiHidden="1" w:unhideWhenUsed="1"/>
+    <w:lsdException w:name="Table Elegant" w:semiHidden="1" w:unhideWhenUsed="1"/>
+    <w:lsdException w:name="Table Professional" w:semiHidden="1" w:unhideWhenUsed="1"/>
+    <w:lsdException w:name="Table Subtle 1" w:semiHidden="1" w:unhideWhenUsed="1"/>
+    <w:lsdException w:name="Table Subtle 2" w:semiHidden="1" w:unhideWhenUsed="1"/>
+    <w:lsdException w:name="Table Web 1" w:semiHidden="1" w:unhideWhenUsed="1"/>
+    <w:lsdException w:name="Table Web 2" w:semiHidden="1" w:unhideWhenUsed="1"/>
+    <w:lsdException w:name="Table Web 3" w:semiHidden="1" w:unhideWhenUsed="1"/>
+    <w:lsdException w:name="Balloon Text" w:semiHidden="1" w:unhideWhenUsed="1"/>
+    <w:lsdException w:name="Table Grid" w:uiPriority="39"/>
+    <w:lsdException w:name="Table Theme" w:semiHidden="1" w:unhideWhenUsed="1"/>
+    <w:lsdException w:name="Placeholder Text" w:semiHidden="1" w:uiPriority="0"/>
+    <w:lsdException w:name="No Spacing" w:uiPriority="1" w:qFormat="1"/>
+    <w:lsdException w:name="Light Shading" w:uiPriority="60"/>
+    <w:lsdException w:name="Light List" w:uiPriority="61"/>
+    <w:lsdException w:name="Light Grid" w:uiPriority="62"/>
+    <w:lsdException w:name="Medium Shading 1" w:uiPriority="63"/>
+    <w:lsdException w:name="Medium Shading 2" w:uiPriority="64"/>
+    <w:lsdException w:name="Medium List 1" w:uiPriority="65"/>
+    <w:lsdException w:name="Medium List 2" w:uiPriority="66"/>
+    <w:lsdException w:name="Medium Grid 1" w:uiPriority="67"/>
+    <w:lsdException w:name="Medium Grid 2" w:uiPriority="68"/>
+    <w:lsdException w:name="Medium Grid 3" w:uiPriority="69"/>
+    <w:lsdException w:name="Dark List" w:uiPriority="70"/>
+    <w:lsdException w:name="Colorful Shading" w:uiPriority="71"/>
+    <w:lsdException w:name="Colorful List" w:uiPriority="72"/>
+    <w:lsdException w:name="Colorful Grid" w:uiPriority="73"/>
+    <w:lsdException w:name="Light Shading Accent 1" w:uiPriority="60"/>
+    <w:lsdException w:name="Light List Accent 1" w:uiPriority="61"/>
+    <w:lsdException w:name="Light Grid Accent 1" w:uiPriority="62"/>
+    <w:lsdException w:name="Medium Shading 1 Accent 1" w:uiPriority="63"/>
+    <w:lsdException w:name="Medium Shading 2 Accent 1" w:uiPriority="64"/>
+    <w:lsdException w:name="Medium List 1 Accent 1" w:uiPriority="65"/>
+    <w:lsdException w:name="Revision" w:semiHidden="1"/>
+    <w:lsdException w:name="List Paragraph" w:uiPriority="34" w:qFormat="1"/>
+    <w:lsdException w:name="Quote" w:uiPriority="29" w:qFormat="1"/>
+    <w:lsdException w:name="Intense Quote" w:uiPriority="30" w:qFormat="1"/>
+    <w:lsdException w:name="Medium List 2 Accent 1" w:uiPriority="66"/>
+    <w:lsdException w:name="Medium Grid 1 Accent 1" w:uiPriority="67"/>
+    <w:lsdException w:name="Medium Grid 2 Accent 1" w:uiPriority="68"/>
+    <w:lsdException w:name="Medium Grid 3 Accent 1" w:uiPriority="69"/>
+    <w:lsdException w:name="Dark List Accent 1" w:uiPriority="70"/>
+    <w:lsdException w:name="Colorful Shading Accent 1" w:uiPriority="71"/>
+    <w:lsdException w:name="Colorful List Accent 1" w:uiPriority="72"/>
+    <w:lsdException w:name="Colorful Grid Accent 1" w:uiPriority="73"/>
+    <w:lsdException w:name="Light Shading Accent 2" w:uiPriority="60"/>
+    <w:lsdException w:name="Light List Accent 2" w:uiPriority="61"/>
+    <w:lsdException w:name="Light Grid Accent 2" w:uiPriority="62"/>
+    <w:lsdException w:name="Medium Shading 1 Accent 2" w:uiPriority="63"/>
+    <w:lsdException w:name="Medium Shading 2 Accent 2" w:uiPriority="64"/>
+    <w:lsdException w:name="Medium List 1 Accent 2" w:uiPriority="65"/>
+    <w:lsdException w:name="Medium List 2 Accent 2" w:uiPriority="66"/>
+    <w:lsdException w:name="Medium Grid 1 Accent 2" w:uiPriority="67"/>
+    <w:lsdException w:name="Medium Grid 2 Accent 2" w:uiPriority="68"/>
+    <w:lsdException w:name="Medium Grid 3 Accent 2" w:uiPriority="69"/>
+    <w:lsdException w:name="Dark List Accent 2" w:uiPriority="70"/>
+    <w:lsdException w:name="Colorful Shading Accent 2" w:uiPriority="71"/>
+    <w:lsdException w:name="Colorful List Accent 2" w:uiPriority="72"/>
+    <w:lsdException w:name="Colorful Grid Accent 2" w:uiPriority="73"/>
+    <w:lsdException w:name="Light Shading Accent 3" w:uiPriority="60"/>
+    <w:lsdException w:name="Light List Accent 3" w:uiPriority="61"/>
+    <w:lsdException w:name="Light Grid Accent 3" w:uiPriority="62"/>
+    <w:lsdException w:name="Medium Shading 1 Accent 3" w:uiPriority="63"/>
+    <w:lsdException w:name="Medium Shading 2 Accent 3" w:uiPriority="64"/>
+    <w:lsdException w:name="Medium List 1 Accent 3" w:uiPriority="65"/>
+    <w:lsdException w:name="Medium List 2 Accent 3" w:uiPriority="66"/>
+    <w:lsdException w:name="Medium Grid 1 Accent 3" w:uiPriority="67"/>
+    <w:lsdException w:name="Medium Grid 2 Accent 3" w:uiPriority="68"/>
+    <w:lsdException w:name="Medium Grid 3 Accent 3" w:uiPriority="69"/>
+    <w:lsdException w:name="Dark List Accent 3" w:uiPriority="70"/>
+    <w:lsdException w:name="Colorful Shading Accent 3" w:uiPriority="71"/>
+    <w:lsdException w:name="Colorful List Accent 3" w:uiPriority="72"/>
+    <w:lsdException w:name="Colorful Grid Accent 3" w:uiPriority="73"/>
+    <w:lsdException w:name="Light Shading Accent 4" w:uiPriority="60"/>
+    <w:lsdException w:name="Light List Accent 4" w:uiPriority="61"/>
+    <w:lsdException w:name="Light Grid Accent 4" w:uiPriority="62"/>
+    <w:lsdException w:name="Medium Shading 1 Accent 4" w:uiPriority="63"/>
+    <w:lsdException w:name="Medium Shading 2 Accent 4" w:uiPriority="64"/>
+    <w:lsdException w:name="Medium List 1 Accent 4" w:uiPriority="65"/>
+    <w:lsdException w:name="Medium List 2 Accent 4" w:uiPriority="66"/>
+    <w:lsdException w:name="Medium Grid 1 Accent 4" w:uiPriority="67"/>
+    <w:lsdException w:name="Medium Grid 2 Accent 4" w:uiPriority="68"/>
+    <w:lsdException w:name="Medium Grid 3 Accent 4" w:uiPriority="69"/>
+    <w:lsdException w:name="Dark List Accent 4" w:uiPriority="70"/>
+    <w:lsdException w:name="Colorful Shading Accent 4" w:uiPriority="71"/>
+    <w:lsdException w:name="Colorful List Accent 4" w:uiPriority="72"/>
+    <w:lsdException w:name="Colorful Grid Accent 4" w:uiPriority="73"/>
+    <w:lsdException w:name="Light Shading Accent 5" w:uiPriority="60"/>
+    <w:lsdException w:name="Light List Accent 5" w:uiPriority="61"/>
+    <w:lsdException w:name="Light Grid Accent 5" w:uiPriority="62"/>
+    <w:lsdException w:name="Medium Shading 1 Accent 5" w:uiPriority="63"/>
+    <w:lsdException w:name="Medium Shading 2 Accent 5" w:uiPriority="64"/>
+    <w:lsdException w:name="Medium List 1 Accent 5" w:uiPriority="65"/>
+    <w:lsdException w:name="Medium List 2 Accent 5" w:uiPriority="66"/>
+    <w:lsdException w:name="Medium Grid 1 Accent 5" w:uiPriority="67"/>
+    <w:lsdException w:name="Medium Grid 2 Accent 5" w:uiPriority="68"/>
+    <w:lsdException w:name="Medium Grid 3 Accent 5" w:uiPriority="69"/>
+    <w:lsdException w:name="Dark List Accent 5" w:uiPriority="70"/>
+    <w:lsdException w:name="Colorful Shading Accent 5" w:uiPriority="71"/>
+    <w:lsdException w:name="Colorful List Accent 5" w:uiPriority="72"/>
+    <w:lsdException w:name="Colorful Grid Accent 5" w:uiPriority="73"/>
+    <w:lsdException w:name="Light Shading Accent 6" w:uiPriority="60"/>
+    <w:lsdException w:name="Light List Accent 6" w:uiPriority="61"/>
+    <w:lsdException w:name="Light Grid Accent 6" w:uiPriority="62"/>
+    <w:lsdException w:name="Medium Shading 1 Accent 6" w:uiPriority="63"/>
+    <w:lsdException w:name="Medium Shading 2 Accent 6" w:uiPriority="64"/>
+    <w:lsdException w:name="Medium List 1 Accent 6" w:uiPriority="65"/>
+    <w:lsdException w:name="Medium List 2 Accent 6" w:uiPriority="66"/>
+    <w:lsdException w:name="Medium Grid 1 Accent 6" w:uiPriority="67"/>
+    <w:lsdException w:name="Medium Grid 2 Accent 6" w:uiPriority="68"/>
+    <w:lsdException w:name="Medium Grid 3 Accent 6" w:uiPriority="69"/>
+    <w:lsdException w:name="Dark List Accent 6" w:uiPriority="70"/>
+    <w:lsdException w:name="Colorful Shading Accent 6" w:uiPriority="71"/>
+    <w:lsdException w:name="Colorful List Accent 6" w:uiPriority="72"/>
+    <w:lsdException w:name="Colorful Grid Accent 6" w:uiPriority="73"/>
+    <w:lsdException w:name="Subtle Emphasis" w:uiPriority="19" w:qFormat="1"/>
+    <w:lsdException w:name="Intense Emphasis" w:uiPriority="21" w:qFormat="1"/>
+    <w:lsdException w:name="Subtle Reference" w:uiPriority="31" w:qFormat="1"/>
+    <w:lsdException w:name="Intense Reference" w:uiPriority="32" w:qFormat="1"/>
+    <w:lsdException w:name="Book Title" w:uiPriority="33" w:qFormat="1"/>
+    <w:lsdException w:name="Bibliography" w:semiHidden="1" w:uiPriority="37" w:unhideWhenUsed="1"/>
+    <w:lsdException w:name="TOC Heading" w:semiHidden="1" w:uiPriority="39" w:unhideWhenUsed="1" w:qFormat="1"/>
+    <w:lsdException w:name="Plain Table 1" w:uiPriority="41"/>
+    <w:lsdException w:name="Plain Table 2" w:uiPriority="42"/>
+    <w:lsdException w:name="Plain Table 3" w:uiPriority="43"/>
+    <w:lsdException w:name="Plain Table 4" w:uiPriority="44"/>
+    <w:lsdException w:name="Plain Table 5" w:uiPriority="45"/>
+    <w:lsdException w:name="Grid Table Light" w:uiPriority="40"/>
+    <w:lsdException w:name="Grid Table 1 Light" w:uiPriority="46"/>
+    <w:lsdException w:name="Grid Table 2" w:uiPriority="47"/>
+    <w:lsdException w:name="Grid Table 3" w:uiPriority="48"/>
+    <w:lsdException w:name="Grid Table 4" w:uiPriority="49"/>
+    <w:lsdException w:name="Grid Table 5 Dark" w:uiPriority="50"/>
+    <w:lsdException w:name="Grid Table 6 Colorful" w:uiPriority="51"/>
+    <w:lsdException w:name="Grid Table 7 Colorful" w:uiPriority="52"/>
+    <w:lsdException w:name="Grid Table 1 Light Accent 1" w:uiPriority="46"/>
+    <w:lsdException w:name="Grid Table 2 Accent 1" w:uiPriority="47"/>
+    <w:lsdException w:name="Grid Table 3 Accent 1" w:uiPriority="48"/>
+    <w:lsdException w:name="Grid Table 4 Accent 1" w:uiPriority="49"/>
+    <w:lsdException w:name="Grid Table 5 Dark Accent 1" w:uiPriority="50"/>
+    <w:lsdException w:name="Grid Table 6 Colorful Accent 1" w:uiPriority="51"/>
+    <w:lsdException w:name="Grid Table 7 Colorful Accent 1" w:uiPriority="52"/>
+    <w:lsdException w:name="Grid Table 1 Light Accent 2" w:uiPriority="46"/>
+    <w:lsdException w:name="Grid Table 2 Accent 2" w:uiPriority="47"/>
+    <w:lsdException w:name="Grid Table 3 Accent 2" w:uiPriority="48"/>
+    <w:lsdException w:name="Grid Table 4 Accent 2" w:uiPriority="49"/>
+    <w:lsdException w:name="Grid Table 5 Dark Accent 2" w:uiPriority="50"/>
+    <w:lsdException w:name="Grid Table 6 Colorful Accent 2" w:uiPriority="51"/>
+    <w:lsdException w:name="Grid Table 7 Colorful Accent 2" w:uiPriority="52"/>
+    <w:lsdException w:name="Grid Table 1 Light Accent 3" w:uiPriority="46"/>
+    <w:lsdException w:name="Grid Table 2 Accent 3" w:uiPriority="47"/>
+    <w:lsdException w:name="Grid Table 3 Accent 3" w:uiPriority="48"/>
+    <w:lsdException w:name="Grid Table 4 Accent 3" w:uiPriority="49"/>
+    <w:lsdException w:name="Grid Table 5 Dark Accent 3" w:uiPriority="50"/>
+    <w:lsdException w:name="Grid Table 6 Colorful Accent 3" w:uiPriority="51"/>
+    <w:lsdException w:name="Grid Table 7 Colorful Accent 3" w:uiPriority="52"/>
+    <w:lsdException w:name="Grid Table 1 Light Accent 4" w:uiPriority="46"/>
+    <w:lsdException w:name="Grid Table 2 Accent 4" w:uiPriority="47"/>
+    <w:lsdException w:name="Grid Table 3 Accent 4" w:uiPriority="48"/>
+    <w:lsdException w:name="Grid Table 4 Accent 4" w:uiPriority="49"/>
+    <w:lsdException w:name="Grid Table 5 Dark Accent 4" w:uiPriority="50"/>
+    <w:lsdException w:name="Grid Table 6 Colorful Accent 4" w:uiPriority="51"/>
+    <w:lsdException w:name="Grid Table 7 Colorful Accent 4" w:uiPriority="52"/>
+    <w:lsdException w:name="Grid Table 1 Light Accent 5" w:uiPriority="46"/>
+    <w:lsdException w:name="Grid Table 2 Accent 5" w:uiPriority="47"/>
+    <w:lsdException w:name="Grid Table 3 Accent 5" w:uiPriority="48"/>
+    <w:lsdException w:name="Grid Table 4 Accent 5" w:uiPriority="49"/>
+    <w:lsdException w:name="Grid Table 5 Dark Accent 5" w:uiPriority="50"/>
+    <w:lsdException w:name="Grid Table 6 Colorful Accent 5" w:uiPriority="51"/>
+    <w:lsdException w:name="Grid Table 7 Colorful Accent 5" w:uiPriority="52"/>
+    <w:lsdException w:name="Grid Table 1 Light Accent 6" w:uiPriority="46"/>
+    <w:lsdException w:name="Grid Table 2 Accent 6" w:uiPriority="47"/>
+    <w:lsdException w:name="Grid Table 3 Accent 6" w:uiPriority="48"/>
+    <w:lsdException w:name="Grid Table 4 Accent 6" w:uiPriority="49"/>
+    <w:lsdException w:name="Grid Table 5 Dark Accent 6" w:uiPriority="50"/>
+    <w:lsdException w:name="Grid Table 6 Colorful Accent 6" w:uiPriority="51"/>
+    <w:lsdException w:name="Grid Table 7 Colorful Accent 6" w:uiPriority="52"/>
+    <w:lsdException w:name="List Table 1 Light" w:uiPriority="46"/>
+    <w:lsdException w:name="List Table 2" w:uiPriority="47"/>
+    <w:lsdException w:name="List Table 3" w:uiPriority="48"/>
+    <w:lsdException w:name="List Table 4" w:uiPriority="49"/>
+    <w:lsdException w:name="List Table 5 Dark" w:uiPriority="50"/>
+    <w:lsdException w:name="List Table 6 Colorful" w:uiPriority="51"/>
+    <w:lsdException w:name="List Table 7 Colorful" w:uiPriority="52"/>
+    <w:lsdException w:name="List Table 1 Light Accent 1" w:uiPriority="46"/>
+    <w:lsdException w:name="List Table 2 Accent 1" w:uiPriority="47"/>
+    <w:lsdException w:name="List Table 3 Accent 1" w:uiPriority="48"/>
+    <w:lsdException w:name="List Table 4 Accent 1" w:uiPriority="49"/>
+    <w:lsdException w:name="List Table 5 Dark Accent 1" w:uiPriority="50"/>
+    <w:lsdException w:name="List Table 6 Colorful Accent 1" w:uiPriority="51"/>
+    <w:lsdException w:name="List Table 7 Colorful Accent 1" w:uiPriority="52"/>
+    <w:lsdException w:name="List Table 1 Light Accent 2" w:uiPriority="46"/>
+    <w:lsdException w:name="List Table 2 Accent 2" w:uiPriority="47"/>
+    <w:lsdException w:name="List Table 3 Accent 2" w:uiPriority="48"/>
+    <w:lsdException w:name="List Table 4 Accent 2" w:uiPriority="49"/>
+    <w:lsdException w:name="List Table 5 Dark Accent 2" w:uiPriority="50"/>
+    <w:lsdException w:name="List Table 6 Colorful Accent 2" w:uiPriority="51"/>
+    <w:lsdException w:name="List Table 7 Colorful Accent 2" w:uiPriority="52"/>
+    <w:lsdException w:name="List Table 1 Light Accent 3" w:uiPriority="46"/>
+    <w:lsdException w:name="List Table 2 Accent 3" w:uiPriority="47"/>
+    <w:lsdException w:name="List Table 3 Accent 3" w:uiPriority="48"/>
+    <w:lsdException w:name="List Table 4 Accent 3" w:uiPriority="49"/>
+    <w:lsdException w:name="List Table 5 Dark Accent 3" w:uiPriority="50"/>
+    <w:lsdException w:name="List Table 6 Colorful Accent 3" w:uiPriority="51"/>
+    <w:lsdException w:name="List Table 7 Colorful Accent 3" w:uiPriority="52"/>
+    <w:lsdException w:name="List Table 1 Light Accent 4" w:uiPriority="46"/>
+    <w:lsdException w:name="List Table 2 Accent 4" w:uiPriority="47"/>
+    <w:lsdException w:name="List Table 3 Accent 4" w:uiPriority="48"/>
+    <w:lsdException w:name="List Table 4 Accent 4" w:uiPriority="49"/>
+    <w:lsdException w:name="List Table 5 Dark Accent 4" w:uiPriority="50"/>
+    <w:lsdException w:name="List Table 6 Colorful Accent 4" w:uiPriority="51"/>
+    <w:lsdException w:name="List Table 7 Colorful Accent 4" w:uiPriority="52"/>
+    <w:lsdException w:name="List Table 1 Light Accent 5" w:uiPriority="46"/>
+    <w:lsdException w:name="List Table 2 Accent 5" w:uiPriority="47"/>
+    <w:lsdException w:name="List Table 3 Accent 5" w:uiPriority="48"/>
+    <w:lsdException w:name="List Table 4 Accent 5" w:uiPriority="49"/>
+    <w:lsdException w:name="List Table 5 Dark Accent 5" w:uiPriority="50"/>
+    <w:lsdException w:name="List Table 6 Colorful Accent 5" w:uiPriority="51"/>
+    <w:lsdException w:name="List Table 7 Colorful Accent 5" w:uiPriority="52"/>
+    <w:lsdException w:name="List Table 1 Light Accent 6" w:uiPriority="46"/>
+    <w:lsdException w:name="List Table 2 Accent 6" w:uiPriority="47"/>
+    <w:lsdException w:name="List Table 3 Accent 6" w:uiPriority="48"/>
+    <w:lsdException w:name="List Table 4 Accent 6" w:uiPriority="49"/>
+    <w:lsdException w:name="List Table 5 Dark Accent 6" w:uiPriority="50"/>
+    <w:lsdException w:name="List Table 6 Colorful Accent 6" w:uiPriority="51"/>
+    <w:lsdException w:name="List Table 7 Colorful Accent 6" w:uiPriority="52"/>
+    <w:lsdException w:name="Mention" w:semiHidden="1" w:unhideWhenUsed="1"/>
+    <w:lsdException w:name="Smart Hyperlink" w:semiHidden="1" w:unhideWhenUsed="1"/>
+    <w:lsdException w:name="Hashtag" w:semiHidden="1" w:unhideWhenUsed="1"/>
+    <w:lsdException w:name="Unresolved Mention" w:semiHidden="1" w:unhideWhenUsed="1"/>
+    <w:lsdException w:name="Smart Link" w:semiHidden="1" w:unhideWhenUsed="1"/>
+  </w:latentStyles>
+  <w:style w:type="paragraph" w:default="1" w:styleId="Normal">
+    <w:name w:val="Normal"/>
+    <w:qFormat/>
+    <w:rsid w:val="0017129E"/>
+    <w:rPr>
+      <w:rFonts w:cs="Times New Roman"/>
+      <w:sz w:val="3276"/>
+      <w:szCs w:val="3276"/>
+    </w:rPr>
+  </w:style>
+  <w:style w:type="character" w:default="1" w:styleId="DefaultParagraphFont">
+    <w:name w:val="Default Paragraph Font"/>
+    <w:uiPriority w:val="1"/>
+    <w:semiHidden/>
+    <w:unhideWhenUsed/>
+  </w:style>
+  <w:style w:type="table" w:default="1" w:styleId="TableNormal">
+    <w:name w:val="Normal Table"/>
+    <w:uiPriority w:val="99"/>
+    <w:semiHidden/>
+    <w:unhideWhenUsed/>
+    <w:tblPr>
+      <w:tblInd w:w="0" w:type="dxa"/>
+      <w:tblCellMar>
+        <w:top w:w="0" w:type="dxa"/>
+        <w:left w:w="108" w:type="dxa"/>
+        <w:bottom w:w="0" w:type="dxa"/>
+        <w:right w:w="108" w:type="dxa"/>
+      </w:tblCellMar>
+    </w:tblPr>
+  </w:style>
+  <w:style w:type="numbering" w:default="1" w:styleId="NoList">
+    <w:name w:val="No List"/>
+    <w:uiPriority w:val="99"/>
+    <w:semiHidden/>
+    <w:unhideWhenUsed/>
+  </w:style>
+  <w:style w:type="character" w:styleId="PlaceholderText">
+    <w:name w:val="Placeholder Text"/>
+    <w:basedOn w:val="DefaultParagraphFont"/>
+    <w:rsid w:val="00EA08CA"/>
+    <w:rPr>
+      <w:color w:val="666666"/>
+    </w:rPr>
+  </w:style>
+</w:styles>
+</file>
+
+<file path=word/glossary/webSettings.xml><?xml version="1.0" encoding="utf-8"?>
+<w:webSettings xmlns:mc="http://schemas.openxmlformats.org/markup-compatibility/2006" xmlns:r="http://schemas.openxmlformats.org/officeDocument/2006/relationships" xmlns:w="http://schemas.openxmlformats.org/wordprocessingml/2006/main" xmlns:w14="http://schemas.microsoft.com/office/word/2010/wordml" xmlns:w15="http://schemas.microsoft.com/office/word/2012/wordml" xmlns:w16cex="http://schemas.microsoft.com/office/word/2018/wordml/cex" xmlns:w16cid="http://schemas.microsoft.com/office/word/2016/wordml/cid" xmlns:w16="http://schemas.microsoft.com/office/word/2018/wordml" xmlns:w16du="http://schemas.microsoft.com/office/word/2023/wordml/word16du" xmlns:w16sdtdh="http://schemas.microsoft.com/office/word/2020/wordml/sdtdatahash" xmlns:w16sdtfl="http://schemas.microsoft.com/office/word/2024/wordml/sdtformatlock" xmlns:w16se="http://schemas.microsoft.com/office/word/2015/wordml/symex" mc:Ignorable="w14 w15 w16se w16cid w16 w16cex w16sdtdh w16sdtfl w16du">
+  <w:optimizeForBrowser/>
+  <w:allowPNG/>
+</w:webSettings>
 </file>
 
 <file path=word/theme/theme1.xml><?xml version="1.0" encoding="utf-8"?>
@@ -1729,4 +2563,16 @@
     </a:ext>
   </a:extLst>
 </a:theme>
+</file>
+
+<file path=customXml/item1.xml><?xml version="1.0" encoding="utf-8"?>
+<b:Sources xmlns:b="http://schemas.openxmlformats.org/officeDocument/2006/bibliography" xmlns="http://schemas.openxmlformats.org/officeDocument/2006/bibliography" SelectedStyle="\APASixthEditionOfficeOnline.xsl" StyleName="APA" Version="6"/>
+</file>
+
+<file path=customXml/itemProps1.xml><?xml version="1.0" encoding="utf-8"?>
+<ds:datastoreItem xmlns:ds="http://schemas.openxmlformats.org/officeDocument/2006/customXml" ds:itemID="{45217A0F-5ACD-46CA-B761-61FB3EA5F6E4}">
+  <ds:schemaRefs>
+    <ds:schemaRef ds:uri="http://schemas.openxmlformats.org/officeDocument/2006/bibliography"/>
+  </ds:schemaRefs>
+</ds:datastoreItem>
 </file>
</xml_diff>

<commit_message>
adjusting template header and title
</commit_message>
<xml_diff>
--- a/custom-reference-doc.docx
+++ b/custom-reference-doc.docx
@@ -301,6 +301,22 @@
         <w:pStyle w:val="DefinitionTerm"/>
       </w:pPr>
       <w:r>
+        <w:t xml:space="preserve"> DefinitionTerm </w:t>
+      </w:r>
+    </w:p>
+    <w:p>
+      <w:pPr>
+        <w:pStyle w:val="Definition"/>
+      </w:pPr>
+      <w:r>
+        <w:t xml:space="preserve"> Definition </w:t>
+      </w:r>
+    </w:p>
+    <w:p>
+      <w:pPr>
+        <w:pStyle w:val="DefinitionTerm"/>
+      </w:pPr>
+      <w:r>
         <w:lastRenderedPageBreak/>
         <w:t xml:space="preserve"> DefinitionTerm </w:t>
       </w:r>
@@ -313,24 +329,9 @@
         <w:t xml:space="preserve"> Definition </w:t>
       </w:r>
     </w:p>
-    <w:p>
-      <w:pPr>
-        <w:pStyle w:val="DefinitionTerm"/>
-      </w:pPr>
-      <w:r>
-        <w:t xml:space="preserve"> DefinitionTerm </w:t>
-      </w:r>
-    </w:p>
-    <w:p>
-      <w:pPr>
-        <w:pStyle w:val="Definition"/>
-      </w:pPr>
-      <w:r>
-        <w:t xml:space="preserve"> Definition </w:t>
-      </w:r>
-    </w:p>
     <w:sectPr>
       <w:headerReference w:type="first" r:id="rId9"/>
+      <w:footerReference w:type="first" r:id="rId10"/>
       <w:pgSz w:w="12240" w:h="15840"/>
       <w:pgMar w:top="1440" w:right="1440" w:bottom="1440" w:left="1440" w:header="720" w:footer="720" w:gutter="0"/>
       <w:cols w:space="720"/>
@@ -366,70 +367,29 @@
 </w:endnotes>
 </file>
 
-<file path=word/footnotes.xml><?xml version="1.0" encoding="utf-8"?>
-<w:footnotes xmlns:wpc="http://schemas.microsoft.com/office/word/2010/wordprocessingCanvas" xmlns:cx="http://schemas.microsoft.com/office/drawing/2014/chartex" xmlns:cx1="http://schemas.microsoft.com/office/drawing/2015/9/8/chartex" xmlns:cx2="http://schemas.microsoft.com/office/drawing/2015/10/21/chartex" xmlns:cx3="http://schemas.microsoft.com/office/drawing/2016/5/9/chartex" xmlns:cx4="http://schemas.microsoft.com/office/drawing/2016/5/10/chartex" xmlns:cx5="http://schemas.microsoft.com/office/drawing/2016/5/11/chartex" xmlns:cx6="http://schemas.microsoft.com/office/drawing/2016/5/12/chartex" xmlns:cx7="http://schemas.microsoft.com/office/drawing/2016/5/13/chartex" xmlns:cx8="http://schemas.microsoft.com/office/drawing/2016/5/14/chartex" xmlns:mc="http://schemas.openxmlformats.org/markup-compatibility/2006" xmlns:aink="http://schemas.microsoft.com/office/drawing/2016/ink" xmlns:am3d="http://schemas.microsoft.com/office/drawing/2017/model3d" xmlns:o="urn:schemas-microsoft-com:office:office" xmlns:oel="http://schemas.microsoft.com/office/2019/extlst" xmlns:r="http://schemas.openxmlformats.org/officeDocument/2006/relationships" xmlns:m="http://schemas.openxmlformats.org/officeDocument/2006/math" xmlns:v="urn:schemas-microsoft-com:vml" xmlns:wp14="http://schemas.microsoft.com/office/word/2010/wordprocessingDrawing" xmlns:wp="http://schemas.openxmlformats.org/drawingml/2006/wordprocessingDrawing" xmlns:w10="urn:schemas-microsoft-com:office:word" xmlns:w="http://schemas.openxmlformats.org/wordprocessingml/2006/main" xmlns:w14="http://schemas.microsoft.com/office/word/2010/wordml" xmlns:w15="http://schemas.microsoft.com/office/word/2012/wordml" xmlns:w16cex="http://schemas.microsoft.com/office/word/2018/wordml/cex" xmlns:w16cid="http://schemas.microsoft.com/office/word/2016/wordml/cid" xmlns:w16="http://schemas.microsoft.com/office/word/2018/wordml" xmlns:w16du="http://schemas.microsoft.com/office/word/2023/wordml/word16du" xmlns:w16sdtdh="http://schemas.microsoft.com/office/word/2020/wordml/sdtdatahash" xmlns:w16sdtfl="http://schemas.microsoft.com/office/word/2024/wordml/sdtformatlock" xmlns:w16se="http://schemas.microsoft.com/office/word/2015/wordml/symex" xmlns:wpg="http://schemas.microsoft.com/office/word/2010/wordprocessingGroup" xmlns:wpi="http://schemas.microsoft.com/office/word/2010/wordprocessingInk" xmlns:wne="http://schemas.microsoft.com/office/word/2006/wordml" xmlns:wps="http://schemas.microsoft.com/office/word/2010/wordprocessingShape" mc:Ignorable="w14 w15 w16se w16cid w16 w16cex w16sdtdh w16sdtfl w16du wp14">
-  <w:footnote w:type="separator" w:id="-1">
-    <w:p>
-      <w:r>
-        <w:separator/>
-      </w:r>
-    </w:p>
-  </w:footnote>
-  <w:footnote w:type="continuationSeparator" w:id="0">
-    <w:p>
-      <w:r>
-        <w:continuationSeparator/>
-      </w:r>
-    </w:p>
-  </w:footnote>
-  <w:footnote w:id="1">
-    <w:p>
-      <w:pPr>
-        <w:pStyle w:val="FootnoteText"/>
-      </w:pPr>
-      <w:r>
-        <w:rPr>
-          <w:rStyle w:val="FootnoteReference"/>
-        </w:rPr>
-        <w:footnoteRef/>
-      </w:r>
-      <w:r>
-        <w:t xml:space="preserve"> Footnote Text.</w:t>
-      </w:r>
-    </w:p>
-  </w:footnote>
-</w:footnotes>
-</file>
-
-<file path=word/header1.xml><?xml version="1.0" encoding="utf-8"?>
-<w:hdr xmlns:wpc="http://schemas.microsoft.com/office/word/2010/wordprocessingCanvas" xmlns:cx="http://schemas.microsoft.com/office/drawing/2014/chartex" xmlns:cx1="http://schemas.microsoft.com/office/drawing/2015/9/8/chartex" xmlns:cx2="http://schemas.microsoft.com/office/drawing/2015/10/21/chartex" xmlns:cx3="http://schemas.microsoft.com/office/drawing/2016/5/9/chartex" xmlns:cx4="http://schemas.microsoft.com/office/drawing/2016/5/10/chartex" xmlns:cx5="http://schemas.microsoft.com/office/drawing/2016/5/11/chartex" xmlns:cx6="http://schemas.microsoft.com/office/drawing/2016/5/12/chartex" xmlns:cx7="http://schemas.microsoft.com/office/drawing/2016/5/13/chartex" xmlns:cx8="http://schemas.microsoft.com/office/drawing/2016/5/14/chartex" xmlns:mc="http://schemas.openxmlformats.org/markup-compatibility/2006" xmlns:aink="http://schemas.microsoft.com/office/drawing/2016/ink" xmlns:am3d="http://schemas.microsoft.com/office/drawing/2017/model3d" xmlns:o="urn:schemas-microsoft-com:office:office" xmlns:oel="http://schemas.microsoft.com/office/2019/extlst" xmlns:r="http://schemas.openxmlformats.org/officeDocument/2006/relationships" xmlns:m="http://schemas.openxmlformats.org/officeDocument/2006/math" xmlns:v="urn:schemas-microsoft-com:vml" xmlns:wp14="http://schemas.microsoft.com/office/word/2010/wordprocessingDrawing" xmlns:wp="http://schemas.openxmlformats.org/drawingml/2006/wordprocessingDrawing" xmlns:w10="urn:schemas-microsoft-com:office:word" xmlns:w="http://schemas.openxmlformats.org/wordprocessingml/2006/main" xmlns:w14="http://schemas.microsoft.com/office/word/2010/wordml" xmlns:w15="http://schemas.microsoft.com/office/word/2012/wordml" xmlns:w16cex="http://schemas.microsoft.com/office/word/2018/wordml/cex" xmlns:w16cid="http://schemas.microsoft.com/office/word/2016/wordml/cid" xmlns:w16="http://schemas.microsoft.com/office/word/2018/wordml" xmlns:w16du="http://schemas.microsoft.com/office/word/2023/wordml/word16du" xmlns:w16sdtdh="http://schemas.microsoft.com/office/word/2020/wordml/sdtdatahash" xmlns:w16sdtfl="http://schemas.microsoft.com/office/word/2024/wordml/sdtformatlock" xmlns:w16se="http://schemas.microsoft.com/office/word/2015/wordml/symex" xmlns:wpg="http://schemas.microsoft.com/office/word/2010/wordprocessingGroup" xmlns:wpi="http://schemas.microsoft.com/office/word/2010/wordprocessingInk" xmlns:wne="http://schemas.microsoft.com/office/word/2006/wordml" xmlns:wps="http://schemas.microsoft.com/office/word/2010/wordprocessingShape" mc:Ignorable="w14 w15 w16se w16cid w16 w16cex w16sdtdh w16sdtfl w16du wp14">
+<file path=word/footer1.xml><?xml version="1.0" encoding="utf-8"?>
+<w:ftr xmlns:wpc="http://schemas.microsoft.com/office/word/2010/wordprocessingCanvas" xmlns:cx="http://schemas.microsoft.com/office/drawing/2014/chartex" xmlns:cx1="http://schemas.microsoft.com/office/drawing/2015/9/8/chartex" xmlns:cx2="http://schemas.microsoft.com/office/drawing/2015/10/21/chartex" xmlns:cx3="http://schemas.microsoft.com/office/drawing/2016/5/9/chartex" xmlns:cx4="http://schemas.microsoft.com/office/drawing/2016/5/10/chartex" xmlns:cx5="http://schemas.microsoft.com/office/drawing/2016/5/11/chartex" xmlns:cx6="http://schemas.microsoft.com/office/drawing/2016/5/12/chartex" xmlns:cx7="http://schemas.microsoft.com/office/drawing/2016/5/13/chartex" xmlns:cx8="http://schemas.microsoft.com/office/drawing/2016/5/14/chartex" xmlns:mc="http://schemas.openxmlformats.org/markup-compatibility/2006" xmlns:aink="http://schemas.microsoft.com/office/drawing/2016/ink" xmlns:am3d="http://schemas.microsoft.com/office/drawing/2017/model3d" xmlns:o="urn:schemas-microsoft-com:office:office" xmlns:oel="http://schemas.microsoft.com/office/2019/extlst" xmlns:r="http://schemas.openxmlformats.org/officeDocument/2006/relationships" xmlns:m="http://schemas.openxmlformats.org/officeDocument/2006/math" xmlns:v="urn:schemas-microsoft-com:vml" xmlns:wp14="http://schemas.microsoft.com/office/word/2010/wordprocessingDrawing" xmlns:wp="http://schemas.openxmlformats.org/drawingml/2006/wordprocessingDrawing" xmlns:w10="urn:schemas-microsoft-com:office:word" xmlns:w="http://schemas.openxmlformats.org/wordprocessingml/2006/main" xmlns:w14="http://schemas.microsoft.com/office/word/2010/wordml" xmlns:w15="http://schemas.microsoft.com/office/word/2012/wordml" xmlns:w16cex="http://schemas.microsoft.com/office/word/2018/wordml/cex" xmlns:w16cid="http://schemas.microsoft.com/office/word/2016/wordml/cid" xmlns:w16="http://schemas.microsoft.com/office/word/2018/wordml" xmlns:w16du="http://schemas.microsoft.com/office/word/2023/wordml/word16du" xmlns:w16sdtdh="http://schemas.microsoft.com/office/word/2020/wordml/sdtdatahash" xmlns:w16sdtfl="http://schemas.microsoft.com/office/word/2024/wordml/sdtformatlock" xmlns:w16se="http://schemas.microsoft.com/office/word/2015/wordml/symex" xmlns:wpg="http://schemas.microsoft.com/office/word/2010/wordprocessingGroup" xmlns:wpi="http://schemas.microsoft.com/office/word/2010/wordprocessingInk" xmlns:wne="http://schemas.microsoft.com/office/word/2006/wordml" xmlns:wps="http://schemas.microsoft.com/office/word/2010/wordprocessingShape" mc:Ignorable="w14 w15 w16se w16cid w16 w16cex w16sdtdh w16sdtfl w16du wp14">
   <w:p>
     <w:pPr>
-      <w:pStyle w:val="Title"/>
-      <w:rPr>
-        <w:color w:val="A02B93" w:themeColor="accent5"/>
-        <w:sz w:val="44"/>
-      </w:rPr>
+      <w:pStyle w:val="Footer"/>
     </w:pPr>
     <w:r>
       <w:rPr>
         <w:noProof/>
-        <w:color w:val="A02B93" w:themeColor="accent5"/>
-        <w:sz w:val="44"/>
       </w:rPr>
       <w:drawing>
-        <wp:anchor distT="0" distB="0" distL="114300" distR="114300" simplePos="0" relativeHeight="251658240" behindDoc="1" locked="0" layoutInCell="1" allowOverlap="1" wp14:anchorId="25EA6257" wp14:editId="13B463FC">
+        <wp:anchor distT="0" distB="0" distL="114300" distR="114300" simplePos="0" relativeHeight="251659776" behindDoc="0" locked="0" layoutInCell="1" allowOverlap="1" wp14:anchorId="326CFFC7" wp14:editId="7386FC02">
           <wp:simplePos x="0" y="0"/>
           <wp:positionH relativeFrom="column">
-            <wp:posOffset>4615815</wp:posOffset>
+            <wp:posOffset>4762500</wp:posOffset>
           </wp:positionH>
-          <wp:positionV relativeFrom="paragraph">
-            <wp:posOffset>19685</wp:posOffset>
+          <wp:positionV relativeFrom="page">
+            <wp:posOffset>342900</wp:posOffset>
           </wp:positionV>
-          <wp:extent cx="1728216" cy="850392"/>
+          <wp:extent cx="1645920" cy="822960"/>
           <wp:effectExtent l="0" t="0" r="0" b="0"/>
-          <wp:wrapNone/>
-          <wp:docPr id="595643351" name="Picture 1" descr="Logo, company name&#10;&#10;AI-generated content may be incorrect."/>
+          <wp:wrapSquare wrapText="bothSides"/>
+          <wp:docPr id="1676073221" name="Picture 3" descr="Logo, company name&#10;&#10;AI-generated content may be incorrect."/>
           <wp:cNvGraphicFramePr>
             <a:graphicFrameLocks xmlns:a="http://schemas.openxmlformats.org/drawingml/2006/main" noChangeAspect="1"/>
           </wp:cNvGraphicFramePr>
@@ -437,7 +397,7 @@
             <a:graphicData uri="http://schemas.openxmlformats.org/drawingml/2006/picture">
               <pic:pic xmlns:pic="http://schemas.openxmlformats.org/drawingml/2006/picture">
                 <pic:nvPicPr>
-                  <pic:cNvPr id="595643351" name="Picture 1" descr="Logo, company name&#10;&#10;AI-generated content may be incorrect."/>
+                  <pic:cNvPr id="1676073221" name="Picture 3" descr="Logo, company name&#10;&#10;AI-generated content may be incorrect."/>
                   <pic:cNvPicPr/>
                 </pic:nvPicPr>
                 <pic:blipFill>
@@ -455,7 +415,7 @@
                 <pic:spPr>
                   <a:xfrm>
                     <a:off x="0" y="0"/>
-                    <a:ext cx="1728216" cy="850392"/>
+                    <a:ext cx="1645920" cy="822960"/>
                   </a:xfrm>
                   <a:prstGeom prst="rect">
                     <a:avLst/>
@@ -473,36 +433,70 @@
         </wp:anchor>
       </w:drawing>
     </w:r>
+  </w:p>
+</w:ftr>
+</file>
+
+<file path=word/footnotes.xml><?xml version="1.0" encoding="utf-8"?>
+<w:footnotes xmlns:wpc="http://schemas.microsoft.com/office/word/2010/wordprocessingCanvas" xmlns:cx="http://schemas.microsoft.com/office/drawing/2014/chartex" xmlns:cx1="http://schemas.microsoft.com/office/drawing/2015/9/8/chartex" xmlns:cx2="http://schemas.microsoft.com/office/drawing/2015/10/21/chartex" xmlns:cx3="http://schemas.microsoft.com/office/drawing/2016/5/9/chartex" xmlns:cx4="http://schemas.microsoft.com/office/drawing/2016/5/10/chartex" xmlns:cx5="http://schemas.microsoft.com/office/drawing/2016/5/11/chartex" xmlns:cx6="http://schemas.microsoft.com/office/drawing/2016/5/12/chartex" xmlns:cx7="http://schemas.microsoft.com/office/drawing/2016/5/13/chartex" xmlns:cx8="http://schemas.microsoft.com/office/drawing/2016/5/14/chartex" xmlns:mc="http://schemas.openxmlformats.org/markup-compatibility/2006" xmlns:aink="http://schemas.microsoft.com/office/drawing/2016/ink" xmlns:am3d="http://schemas.microsoft.com/office/drawing/2017/model3d" xmlns:o="urn:schemas-microsoft-com:office:office" xmlns:oel="http://schemas.microsoft.com/office/2019/extlst" xmlns:r="http://schemas.openxmlformats.org/officeDocument/2006/relationships" xmlns:m="http://schemas.openxmlformats.org/officeDocument/2006/math" xmlns:v="urn:schemas-microsoft-com:vml" xmlns:wp14="http://schemas.microsoft.com/office/word/2010/wordprocessingDrawing" xmlns:wp="http://schemas.openxmlformats.org/drawingml/2006/wordprocessingDrawing" xmlns:w10="urn:schemas-microsoft-com:office:word" xmlns:w="http://schemas.openxmlformats.org/wordprocessingml/2006/main" xmlns:w14="http://schemas.microsoft.com/office/word/2010/wordml" xmlns:w15="http://schemas.microsoft.com/office/word/2012/wordml" xmlns:w16cex="http://schemas.microsoft.com/office/word/2018/wordml/cex" xmlns:w16cid="http://schemas.microsoft.com/office/word/2016/wordml/cid" xmlns:w16="http://schemas.microsoft.com/office/word/2018/wordml" xmlns:w16du="http://schemas.microsoft.com/office/word/2023/wordml/word16du" xmlns:w16sdtdh="http://schemas.microsoft.com/office/word/2020/wordml/sdtdatahash" xmlns:w16sdtfl="http://schemas.microsoft.com/office/word/2024/wordml/sdtformatlock" xmlns:w16se="http://schemas.microsoft.com/office/word/2015/wordml/symex" xmlns:wpg="http://schemas.microsoft.com/office/word/2010/wordprocessingGroup" xmlns:wpi="http://schemas.microsoft.com/office/word/2010/wordprocessingInk" xmlns:wne="http://schemas.microsoft.com/office/word/2006/wordml" xmlns:wps="http://schemas.microsoft.com/office/word/2010/wordprocessingShape" mc:Ignorable="w14 w15 w16se w16cid w16 w16cex w16sdtdh w16sdtfl w16du wp14">
+  <w:footnote w:type="separator" w:id="-1">
+    <w:p>
+      <w:r>
+        <w:separator/>
+      </w:r>
+    </w:p>
+  </w:footnote>
+  <w:footnote w:type="continuationSeparator" w:id="0">
+    <w:p>
+      <w:r>
+        <w:continuationSeparator/>
+      </w:r>
+    </w:p>
+  </w:footnote>
+  <w:footnote w:id="1">
+    <w:p>
+      <w:pPr>
+        <w:pStyle w:val="FootnoteText"/>
+      </w:pPr>
+      <w:r>
+        <w:rPr>
+          <w:rStyle w:val="FootnoteReference"/>
+        </w:rPr>
+        <w:footnoteRef/>
+      </w:r>
+      <w:r>
+        <w:t xml:space="preserve"> Footnote Text.</w:t>
+      </w:r>
+    </w:p>
+  </w:footnote>
+</w:footnotes>
+</file>
+
+<file path=word/header1.xml><?xml version="1.0" encoding="utf-8"?>
+<w:hdr xmlns:wpc="http://schemas.microsoft.com/office/word/2010/wordprocessingCanvas" xmlns:cx="http://schemas.microsoft.com/office/drawing/2014/chartex" xmlns:cx1="http://schemas.microsoft.com/office/drawing/2015/9/8/chartex" xmlns:cx2="http://schemas.microsoft.com/office/drawing/2015/10/21/chartex" xmlns:cx3="http://schemas.microsoft.com/office/drawing/2016/5/9/chartex" xmlns:cx4="http://schemas.microsoft.com/office/drawing/2016/5/10/chartex" xmlns:cx5="http://schemas.microsoft.com/office/drawing/2016/5/11/chartex" xmlns:cx6="http://schemas.microsoft.com/office/drawing/2016/5/12/chartex" xmlns:cx7="http://schemas.microsoft.com/office/drawing/2016/5/13/chartex" xmlns:cx8="http://schemas.microsoft.com/office/drawing/2016/5/14/chartex" xmlns:mc="http://schemas.openxmlformats.org/markup-compatibility/2006" xmlns:aink="http://schemas.microsoft.com/office/drawing/2016/ink" xmlns:am3d="http://schemas.microsoft.com/office/drawing/2017/model3d" xmlns:o="urn:schemas-microsoft-com:office:office" xmlns:oel="http://schemas.microsoft.com/office/2019/extlst" xmlns:r="http://schemas.openxmlformats.org/officeDocument/2006/relationships" xmlns:m="http://schemas.openxmlformats.org/officeDocument/2006/math" xmlns:v="urn:schemas-microsoft-com:vml" xmlns:wp14="http://schemas.microsoft.com/office/word/2010/wordprocessingDrawing" xmlns:wp="http://schemas.openxmlformats.org/drawingml/2006/wordprocessingDrawing" xmlns:w10="urn:schemas-microsoft-com:office:word" xmlns:w="http://schemas.openxmlformats.org/wordprocessingml/2006/main" xmlns:w14="http://schemas.microsoft.com/office/word/2010/wordml" xmlns:w15="http://schemas.microsoft.com/office/word/2012/wordml" xmlns:w16cex="http://schemas.microsoft.com/office/word/2018/wordml/cex" xmlns:w16cid="http://schemas.microsoft.com/office/word/2016/wordml/cid" xmlns:w16="http://schemas.microsoft.com/office/word/2018/wordml" xmlns:w16du="http://schemas.microsoft.com/office/word/2023/wordml/word16du" xmlns:w16sdtdh="http://schemas.microsoft.com/office/word/2020/wordml/sdtdatahash" xmlns:w16sdtfl="http://schemas.microsoft.com/office/word/2024/wordml/sdtformatlock" xmlns:w16se="http://schemas.microsoft.com/office/word/2015/wordml/symex" xmlns:wpg="http://schemas.microsoft.com/office/word/2010/wordprocessingGroup" xmlns:wpi="http://schemas.microsoft.com/office/word/2010/wordprocessingInk" xmlns:wne="http://schemas.microsoft.com/office/word/2006/wordml" xmlns:wps="http://schemas.microsoft.com/office/word/2010/wordprocessingShape" mc:Ignorable="w14 w15 w16se w16cid w16 w16cex w16sdtdh w16sdtfl w16du wp14">
+  <w:p>
+    <w:pPr>
+      <w:pStyle w:val="Header"/>
+      <w:framePr w:w="10666" w:h="1651" w:hRule="exact" w:wrap="around" w:hAnchor="page" w:x="856" w:y="-209"/>
+    </w:pPr>
     <w:r>
-      <w:rPr>
-        <w:color w:val="A02B93" w:themeColor="accent5"/>
-        <w:sz w:val="44"/>
-      </w:rPr>
       <w:t xml:space="preserve">Regional Growth Centers </w:t>
     </w:r>
   </w:p>
   <w:p>
     <w:pPr>
-      <w:pStyle w:val="Title"/>
-      <w:rPr>
-        <w:color w:val="A02B93" w:themeColor="accent5"/>
-        <w:sz w:val="44"/>
-      </w:rPr>
+      <w:pStyle w:val="Header"/>
+      <w:framePr w:w="10666" w:h="1651" w:hRule="exact" w:wrap="around" w:hAnchor="page" w:x="856" w:y="-209"/>
     </w:pPr>
     <w:r>
-      <w:rPr>
-        <w:color w:val="A02B93" w:themeColor="accent5"/>
-        <w:sz w:val="44"/>
-      </w:rPr>
       <w:t>Criteria Report</w:t>
     </w:r>
-    <w:r>
-      <w:rPr>
-        <w:color w:val="A02B93" w:themeColor="accent5"/>
-        <w:sz w:val="44"/>
-      </w:rPr>
-      <w:ptab w:relativeTo="margin" w:alignment="right" w:leader="none"/>
-    </w:r>
+  </w:p>
+  <w:p>
+    <w:pPr>
+      <w:pStyle w:val="Header"/>
+      <w:framePr w:w="10666" w:h="1651" w:hRule="exact" w:wrap="around" w:hAnchor="page" w:x="856" w:y="-209"/>
+    </w:pPr>
   </w:p>
 </w:hdr>
 </file>
@@ -892,7 +886,7 @@
     <w:link w:val="Heading1Char"/>
     <w:uiPriority w:val="9"/>
     <w:qFormat/>
-    <w:rsid w:val="000D5324"/>
+    <w:rsid w:val="00DE2E6B"/>
     <w:pPr>
       <w:keepNext/>
       <w:keepLines/>
@@ -902,7 +896,7 @@
     <w:rPr>
       <w:rFonts w:ascii="Poppins" w:eastAsiaTheme="majorEastAsia" w:hAnsi="Poppins" w:cstheme="majorBidi"/>
       <w:color w:val="A02B93" w:themeColor="accent5"/>
-      <w:sz w:val="40"/>
+      <w:sz w:val="32"/>
       <w:szCs w:val="40"/>
     </w:rPr>
   </w:style>
@@ -915,7 +909,7 @@
     <w:semiHidden/>
     <w:unhideWhenUsed/>
     <w:qFormat/>
-    <w:rsid w:val="000D5324"/>
+    <w:rsid w:val="00DE2E6B"/>
     <w:pPr>
       <w:keepNext/>
       <w:keepLines/>
@@ -925,7 +919,7 @@
     <w:rPr>
       <w:rFonts w:ascii="Poppins" w:eastAsiaTheme="majorEastAsia" w:hAnsi="Poppins" w:cstheme="majorBidi"/>
       <w:color w:val="A02B93" w:themeColor="accent5"/>
-      <w:sz w:val="32"/>
+      <w:sz w:val="28"/>
       <w:szCs w:val="32"/>
     </w:rPr>
   </w:style>
@@ -1145,17 +1139,20 @@
     <w:link w:val="TitleChar"/>
     <w:uiPriority w:val="10"/>
     <w:qFormat/>
-    <w:rsid w:val="00141A05"/>
-    <w:pPr>
+    <w:rsid w:val="00102EA8"/>
+    <w:pPr>
+      <w:pBdr>
+        <w:bottom w:val="single" w:sz="4" w:space="1" w:color="auto"/>
+      </w:pBdr>
       <w:spacing w:after="80"/>
       <w:contextualSpacing/>
     </w:pPr>
     <w:rPr>
       <w:rFonts w:ascii="Poppins" w:eastAsiaTheme="majorEastAsia" w:hAnsi="Poppins" w:cstheme="majorBidi"/>
-      <w:color w:val="747474" w:themeColor="background2" w:themeShade="80"/>
+      <w:color w:val="000000" w:themeColor="text1"/>
       <w:spacing w:val="-10"/>
       <w:kern w:val="28"/>
-      <w:sz w:val="40"/>
+      <w:sz w:val="32"/>
       <w:szCs w:val="56"/>
     </w:rPr>
   </w:style>
@@ -1164,13 +1161,13 @@
     <w:basedOn w:val="DefaultParagraphFont"/>
     <w:link w:val="Title"/>
     <w:uiPriority w:val="10"/>
-    <w:rsid w:val="00141A05"/>
+    <w:rsid w:val="00102EA8"/>
     <w:rPr>
       <w:rFonts w:ascii="Poppins" w:eastAsiaTheme="majorEastAsia" w:hAnsi="Poppins" w:cstheme="majorBidi"/>
-      <w:color w:val="747474" w:themeColor="background2" w:themeShade="80"/>
+      <w:color w:val="000000" w:themeColor="text1"/>
       <w:spacing w:val="-10"/>
       <w:kern w:val="28"/>
-      <w:sz w:val="40"/>
+      <w:sz w:val="32"/>
       <w:szCs w:val="56"/>
     </w:rPr>
   </w:style>
@@ -1282,11 +1279,11 @@
     <w:basedOn w:val="DefaultParagraphFont"/>
     <w:link w:val="Heading1"/>
     <w:uiPriority w:val="9"/>
-    <w:rsid w:val="000D5324"/>
+    <w:rsid w:val="00DE2E6B"/>
     <w:rPr>
       <w:rFonts w:ascii="Poppins" w:eastAsiaTheme="majorEastAsia" w:hAnsi="Poppins" w:cstheme="majorBidi"/>
       <w:color w:val="A02B93" w:themeColor="accent5"/>
-      <w:sz w:val="40"/>
+      <w:sz w:val="32"/>
       <w:szCs w:val="40"/>
     </w:rPr>
   </w:style>
@@ -1296,11 +1293,11 @@
     <w:link w:val="Heading2"/>
     <w:uiPriority w:val="9"/>
     <w:semiHidden/>
-    <w:rsid w:val="000D5324"/>
+    <w:rsid w:val="00DE2E6B"/>
     <w:rPr>
       <w:rFonts w:ascii="Poppins" w:eastAsiaTheme="majorEastAsia" w:hAnsi="Poppins" w:cstheme="majorBidi"/>
       <w:color w:val="A02B93" w:themeColor="accent5"/>
-      <w:sz w:val="32"/>
+      <w:sz w:val="28"/>
       <w:szCs w:val="32"/>
     </w:rPr>
   </w:style>
@@ -1576,7 +1573,7 @@
     <w:basedOn w:val="Normal"/>
     <w:link w:val="HeaderChar"/>
     <w:uiPriority w:val="99"/>
-    <w:rsid w:val="002C7003"/>
+    <w:rsid w:val="00102EA8"/>
     <w:pPr>
       <w:framePr w:wrap="around" w:vAnchor="text" w:hAnchor="text" w:y="1"/>
       <w:tabs>
@@ -1584,10 +1581,11 @@
         <w:tab w:val="right" w:pos="9360"/>
       </w:tabs>
       <w:spacing w:after="0"/>
-      <w:jc w:val="right"/>
     </w:pPr>
     <w:rPr>
       <w:rFonts w:ascii="Poppins" w:hAnsi="Poppins"/>
+      <w:color w:val="A02B93" w:themeColor="accent5"/>
+      <w:sz w:val="40"/>
     </w:rPr>
   </w:style>
   <w:style w:type="character" w:customStyle="1" w:styleId="HeaderChar">
@@ -1595,9 +1593,11 @@
     <w:basedOn w:val="DefaultParagraphFont"/>
     <w:link w:val="Header"/>
     <w:uiPriority w:val="99"/>
-    <w:rsid w:val="002C7003"/>
+    <w:rsid w:val="00102EA8"/>
     <w:rPr>
       <w:rFonts w:ascii="Poppins" w:hAnsi="Poppins"/>
+      <w:color w:val="A02B93" w:themeColor="accent5"/>
+      <w:sz w:val="40"/>
     </w:rPr>
   </w:style>
   <w:style w:type="paragraph" w:styleId="Footer">
@@ -1764,7 +1764,10 @@
   </w:compat>
   <w:rsids>
     <w:rsidRoot w:val="0017129E"/>
+    <w:rsid w:val="0002743C"/>
     <w:rsid w:val="0004275F"/>
+    <w:rsid w:val="00082EAC"/>
+    <w:rsid w:val="00106879"/>
     <w:rsid w:val="00110BD5"/>
     <w:rsid w:val="0012534D"/>
     <w:rsid w:val="00143EA4"/>
@@ -1772,26 +1775,34 @@
     <w:rsid w:val="001742F7"/>
     <w:rsid w:val="001F1FA8"/>
     <w:rsid w:val="00226298"/>
+    <w:rsid w:val="00322B64"/>
     <w:rsid w:val="00326A98"/>
     <w:rsid w:val="00333A69"/>
     <w:rsid w:val="003C1FFE"/>
     <w:rsid w:val="00462C9D"/>
+    <w:rsid w:val="00511668"/>
+    <w:rsid w:val="00516124"/>
     <w:rsid w:val="00595CF7"/>
     <w:rsid w:val="00614641"/>
     <w:rsid w:val="0062639A"/>
     <w:rsid w:val="00671DB9"/>
     <w:rsid w:val="006E49B8"/>
     <w:rsid w:val="0080466C"/>
+    <w:rsid w:val="00861246"/>
     <w:rsid w:val="00895A1B"/>
     <w:rsid w:val="00933591"/>
     <w:rsid w:val="00970D72"/>
     <w:rsid w:val="00992351"/>
     <w:rsid w:val="00A028FC"/>
+    <w:rsid w:val="00A6265E"/>
     <w:rsid w:val="00A76DC2"/>
     <w:rsid w:val="00B03121"/>
+    <w:rsid w:val="00BD7DEC"/>
+    <w:rsid w:val="00C5420D"/>
     <w:rsid w:val="00C80415"/>
     <w:rsid w:val="00CE5CB5"/>
     <w:rsid w:val="00D44344"/>
+    <w:rsid w:val="00DA2CD1"/>
     <w:rsid w:val="00DE37F9"/>
     <w:rsid w:val="00EA08CA"/>
     <w:rsid w:val="00EB046D"/>

</xml_diff>